<commit_message>
Some updates on testsuite script
</commit_message>
<xml_diff>
--- a/LUMA/cases/testsuite/notes/CaseNotes.docx
+++ b/LUMA/cases/testsuite/notes/CaseNotes.docx
@@ -59,18 +59,14 @@
           <w:ilvl w:val="0"/>
           <w:numId w:val="1"/>
         </w:numPr>
-        <w:rPr>
-          <w:b w:val="false"/>
+        <w:rPr/>
+      </w:pPr>
+      <w:r>
+        <w:rPr>
           <w:b w:val="false"/>
           <w:bCs w:val="false"/>
         </w:rPr>
-      </w:pPr>
-      <w:r>
-        <w:rPr>
-          <w:b w:val="false"/>
-          <w:bCs w:val="false"/>
-        </w:rPr>
-        <w:t>Seems to work fine</w:t>
+        <w:t>Works fine</w:t>
       </w:r>
     </w:p>
     <w:p>
@@ -80,18 +76,14 @@
           <w:ilvl w:val="0"/>
           <w:numId w:val="1"/>
         </w:numPr>
-        <w:rPr>
-          <w:b w:val="false"/>
+        <w:rPr/>
+      </w:pPr>
+      <w:r>
+        <w:rPr>
           <w:b w:val="false"/>
           <w:bCs w:val="false"/>
         </w:rPr>
-      </w:pPr>
-      <w:r>
-        <w:rPr>
-          <w:b w:val="false"/>
-          <w:bCs w:val="false"/>
-        </w:rPr>
-        <w:t>Needs point cloud in input directory</w:t>
+        <w:t>Needs IB point cloud in input directory</w:t>
       </w:r>
     </w:p>
     <w:p>
@@ -124,7 +116,6 @@
         <w:rPr>
           <w:b w:val="false"/>
           <w:bCs w:val="false"/>
-          <w:highlight w:val="red"/>
         </w:rPr>
         <w:t>Case001</w:t>
       </w:r>
@@ -136,18 +127,17 @@
           <w:ilvl w:val="0"/>
           <w:numId w:val="2"/>
         </w:numPr>
-        <w:rPr>
-          <w:b w:val="false"/>
+        <w:rPr/>
+      </w:pPr>
+      <w:r>
+        <w:rPr>
           <w:b w:val="false"/>
           <w:bCs w:val="false"/>
-        </w:rPr>
-      </w:pPr>
-      <w:r>
-        <w:rPr>
-          <w:b w:val="false"/>
-          <w:bCs w:val="false"/>
-        </w:rPr>
-        <w:t>Seems it is loading restart data and pointcloud – after turning off read in point cloud it moans about number of bodies not matching that specified in restart file</w:t>
+          <w:color w:val="000000"/>
+          <w:sz w:val="24"/>
+          <w:szCs w:val="24"/>
+        </w:rPr>
+        <w:t>Works fine</w:t>
       </w:r>
     </w:p>
     <w:p>
@@ -163,48 +153,29 @@
         <w:rPr>
           <w:b w:val="false"/>
           <w:bCs w:val="false"/>
-        </w:rPr>
-        <w:t xml:space="preserve">Also, had to change to </w:t>
-      </w:r>
-      <w:r>
-        <w:rPr>
-          <w:rFonts w:ascii="Monospace" w:hAnsi="Monospace"/>
-          <w:color w:val="005032"/>
-          <w:sz w:val="20"/>
-        </w:rPr>
-        <w:t>ObjectManager::getInstance()→ibm_initialise();</w:t>
-      </w:r>
-      <w:r>
+          <w:color w:val="000000"/>
+          <w:sz w:val="24"/>
+          <w:szCs w:val="24"/>
+        </w:rPr>
+        <w:t xml:space="preserve">Needs IB point cloud in input directory and restart files from case 0 </w:t>
+      </w:r>
+    </w:p>
+    <w:p>
+      <w:pPr>
+        <w:pStyle w:val="Normal"/>
         <w:rPr>
           <w:rFonts w:ascii="Liberation Serif" w:hAnsi="Liberation Serif"/>
           <w:color w:val="000000"/>
           <w:sz w:val="24"/>
           <w:szCs w:val="24"/>
         </w:rPr>
-        <w:t xml:space="preserve"> </w:t>
-      </w:r>
-      <w:r>
-        <w:rPr>
-          <w:rFonts w:ascii="Liberation Serif" w:hAnsi="Liberation Serif"/>
-          <w:color w:val="000000"/>
-          <w:sz w:val="24"/>
-          <w:szCs w:val="24"/>
-        </w:rPr>
-        <w:t>on line 396 of main_lbm.cpp</w:t>
-      </w:r>
-    </w:p>
-    <w:p>
-      <w:pPr>
-        <w:pStyle w:val="Normal"/>
-        <w:rPr>
-          <w:rFonts w:ascii="Liberation Serif" w:hAnsi="Liberation Serif"/>
-          <w:color w:val="000000"/>
-          <w:sz w:val="24"/>
-          <w:szCs w:val="24"/>
-        </w:rPr>
-      </w:pPr>
-      <w:r>
-        <w:rPr/>
+      </w:pPr>
+      <w:r>
+        <w:rPr>
+          <w:color w:val="000000"/>
+          <w:sz w:val="24"/>
+          <w:szCs w:val="24"/>
+        </w:rPr>
       </w:r>
     </w:p>
     <w:p>
@@ -216,7 +187,6 @@
       </w:pPr>
       <w:r>
         <w:rPr>
-          <w:rFonts w:ascii="Liberation Serif" w:hAnsi="Liberation Serif"/>
           <w:color w:val="000000"/>
           <w:sz w:val="24"/>
           <w:szCs w:val="24"/>
@@ -236,36 +206,56 @@
       </w:pPr>
       <w:r>
         <w:rPr>
+          <w:color w:val="000000"/>
+          <w:sz w:val="24"/>
+          <w:szCs w:val="24"/>
+        </w:rPr>
+        <w:t>Isn’t stable</w:t>
+      </w:r>
+    </w:p>
+    <w:p>
+      <w:pPr>
+        <w:pStyle w:val="Normal"/>
+        <w:numPr>
+          <w:ilvl w:val="0"/>
+          <w:numId w:val="3"/>
+        </w:numPr>
+        <w:rPr/>
+      </w:pPr>
+      <w:r>
+        <w:rPr>
+          <w:color w:val="000000"/>
+          <w:sz w:val="24"/>
+          <w:szCs w:val="24"/>
+        </w:rPr>
+        <w:t>No input required</w:t>
+      </w:r>
+    </w:p>
+    <w:p>
+      <w:pPr>
+        <w:pStyle w:val="Normal"/>
+        <w:rPr>
           <w:rFonts w:ascii="Liberation Serif" w:hAnsi="Liberation Serif"/>
           <w:color w:val="000000"/>
           <w:sz w:val="24"/>
           <w:szCs w:val="24"/>
         </w:rPr>
-        <w:t>Compiles but doesn’t run – because filament touches the top boundary (also it is using too many Lagrange points)</w:t>
-      </w:r>
-    </w:p>
-    <w:p>
-      <w:pPr>
-        <w:pStyle w:val="Normal"/>
-        <w:rPr>
-          <w:rFonts w:ascii="Liberation Serif" w:hAnsi="Liberation Serif"/>
-          <w:color w:val="000000"/>
-          <w:sz w:val="24"/>
-          <w:szCs w:val="24"/>
-        </w:rPr>
-      </w:pPr>
-      <w:r>
-        <w:rPr/>
-      </w:r>
-    </w:p>
-    <w:p>
-      <w:pPr>
-        <w:pStyle w:val="Normal"/>
-        <w:rPr/>
-      </w:pPr>
-      <w:r>
-        <w:rPr>
-          <w:rFonts w:ascii="Liberation Serif" w:hAnsi="Liberation Serif"/>
+      </w:pPr>
+      <w:r>
+        <w:rPr>
+          <w:color w:val="000000"/>
+          <w:sz w:val="24"/>
+          <w:szCs w:val="24"/>
+        </w:rPr>
+      </w:r>
+    </w:p>
+    <w:p>
+      <w:pPr>
+        <w:pStyle w:val="Normal"/>
+        <w:rPr/>
+      </w:pPr>
+      <w:r>
+        <w:rPr>
           <w:color w:val="000000"/>
           <w:sz w:val="24"/>
           <w:szCs w:val="24"/>
@@ -284,12 +274,11 @@
       </w:pPr>
       <w:r>
         <w:rPr>
-          <w:rFonts w:ascii="Liberation Serif" w:hAnsi="Liberation Serif"/>
-          <w:color w:val="000000"/>
-          <w:sz w:val="24"/>
-          <w:szCs w:val="24"/>
-        </w:rPr>
-        <w:t>No inlet profile supplied</w:t>
+          <w:color w:val="000000"/>
+          <w:sz w:val="24"/>
+          <w:szCs w:val="24"/>
+        </w:rPr>
+        <w:t>Works fine</w:t>
       </w:r>
     </w:p>
     <w:p>
@@ -303,26 +292,51 @@
       </w:pPr>
       <w:r>
         <w:rPr>
+          <w:b w:val="false"/>
+          <w:bCs w:val="false"/>
+          <w:color w:val="000000"/>
+          <w:sz w:val="24"/>
+          <w:szCs w:val="24"/>
+        </w:rPr>
+        <w:t>Needs BB point cloud in input directory and inlet profile</w:t>
+      </w:r>
+    </w:p>
+    <w:p>
+      <w:pPr>
+        <w:pStyle w:val="Normal"/>
+        <w:numPr>
+          <w:ilvl w:val="0"/>
+          <w:numId w:val="4"/>
+        </w:numPr>
+        <w:rPr/>
+      </w:pPr>
+      <w:r>
+        <w:rPr>
+          <w:b w:val="false"/>
+          <w:bCs w:val="false"/>
+          <w:color w:val="000000"/>
+          <w:sz w:val="24"/>
+          <w:szCs w:val="24"/>
+        </w:rPr>
+        <w:t>Will need to check inlet profile at some point</w:t>
+      </w:r>
+    </w:p>
+    <w:p>
+      <w:pPr>
+        <w:pStyle w:val="Normal"/>
+        <w:rPr>
           <w:rFonts w:ascii="Liberation Serif" w:hAnsi="Liberation Serif"/>
           <w:color w:val="000000"/>
           <w:sz w:val="24"/>
           <w:szCs w:val="24"/>
         </w:rPr>
-        <w:t>Needs pointcloud input file</w:t>
-      </w:r>
-    </w:p>
-    <w:p>
-      <w:pPr>
-        <w:pStyle w:val="Normal"/>
-        <w:rPr>
-          <w:rFonts w:ascii="Liberation Serif" w:hAnsi="Liberation Serif"/>
-          <w:color w:val="000000"/>
-          <w:sz w:val="24"/>
-          <w:szCs w:val="24"/>
-        </w:rPr>
-      </w:pPr>
-      <w:r>
-        <w:rPr/>
+      </w:pPr>
+      <w:r>
+        <w:rPr>
+          <w:color w:val="000000"/>
+          <w:sz w:val="24"/>
+          <w:szCs w:val="24"/>
+        </w:rPr>
       </w:r>
     </w:p>
     <w:p>
@@ -334,11 +348,9 @@
       </w:pPr>
       <w:r>
         <w:rPr>
-          <w:rFonts w:ascii="Liberation Serif" w:hAnsi="Liberation Serif"/>
-          <w:color w:val="000000"/>
-          <w:sz w:val="24"/>
-          <w:szCs w:val="24"/>
-          <w:highlight w:val="red"/>
+          <w:color w:val="000000"/>
+          <w:sz w:val="24"/>
+          <w:szCs w:val="24"/>
         </w:rPr>
         <w:t>Case004</w:t>
       </w:r>
@@ -354,36 +366,64 @@
       </w:pPr>
       <w:r>
         <w:rPr>
+          <w:color w:val="000000"/>
+          <w:sz w:val="24"/>
+          <w:szCs w:val="24"/>
+        </w:rPr>
+        <w:t xml:space="preserve">Works fine – </w:t>
+      </w:r>
+      <w:r>
+        <w:rPr>
+          <w:color w:val="000000"/>
+          <w:sz w:val="24"/>
+          <w:szCs w:val="24"/>
+        </w:rPr>
+        <w:t>actually the results are different between runs</w:t>
+      </w:r>
+    </w:p>
+    <w:p>
+      <w:pPr>
+        <w:pStyle w:val="Normal"/>
+        <w:numPr>
+          <w:ilvl w:val="0"/>
+          <w:numId w:val="5"/>
+        </w:numPr>
+        <w:rPr/>
+      </w:pPr>
+      <w:r>
+        <w:rPr>
+          <w:color w:val="000000"/>
+          <w:sz w:val="24"/>
+          <w:szCs w:val="24"/>
+        </w:rPr>
+        <w:t>Needs BFL point cloud in input directory</w:t>
+      </w:r>
+    </w:p>
+    <w:p>
+      <w:pPr>
+        <w:pStyle w:val="Normal"/>
+        <w:rPr>
           <w:rFonts w:ascii="Liberation Serif" w:hAnsi="Liberation Serif"/>
           <w:color w:val="000000"/>
           <w:sz w:val="24"/>
           <w:szCs w:val="24"/>
         </w:rPr>
-        <w:t>Didn’t compile (249 errors)</w:t>
-      </w:r>
-    </w:p>
-    <w:p>
-      <w:pPr>
-        <w:pStyle w:val="Normal"/>
-        <w:rPr>
-          <w:rFonts w:ascii="Liberation Serif" w:hAnsi="Liberation Serif"/>
-          <w:color w:val="000000"/>
-          <w:sz w:val="24"/>
-          <w:szCs w:val="24"/>
-        </w:rPr>
-      </w:pPr>
-      <w:r>
-        <w:rPr/>
-      </w:r>
-    </w:p>
-    <w:p>
-      <w:pPr>
-        <w:pStyle w:val="Normal"/>
-        <w:rPr/>
-      </w:pPr>
-      <w:r>
-        <w:rPr>
-          <w:rFonts w:ascii="Liberation Serif" w:hAnsi="Liberation Serif"/>
+      </w:pPr>
+      <w:r>
+        <w:rPr>
+          <w:color w:val="000000"/>
+          <w:sz w:val="24"/>
+          <w:szCs w:val="24"/>
+        </w:rPr>
+      </w:r>
+    </w:p>
+    <w:p>
+      <w:pPr>
+        <w:pStyle w:val="Normal"/>
+        <w:rPr/>
+      </w:pPr>
+      <w:r>
+        <w:rPr>
           <w:color w:val="000000"/>
           <w:sz w:val="24"/>
           <w:szCs w:val="24"/>
@@ -402,12 +442,11 @@
       </w:pPr>
       <w:r>
         <w:rPr>
-          <w:rFonts w:ascii="Liberation Serif" w:hAnsi="Liberation Serif"/>
-          <w:color w:val="000000"/>
-          <w:sz w:val="24"/>
-          <w:szCs w:val="24"/>
-        </w:rPr>
-        <w:t>Compiled and run fine (didn’t have to change anything)</w:t>
+          <w:color w:val="000000"/>
+          <w:sz w:val="24"/>
+          <w:szCs w:val="24"/>
+        </w:rPr>
+        <w:t>Works fine</w:t>
       </w:r>
     </w:p>
     <w:p>
@@ -421,26 +460,428 @@
       </w:pPr>
       <w:r>
         <w:rPr>
+          <w:color w:val="000000"/>
+          <w:sz w:val="24"/>
+          <w:szCs w:val="24"/>
+        </w:rPr>
+        <w:t>No input required</w:t>
+      </w:r>
+    </w:p>
+    <w:p>
+      <w:pPr>
+        <w:pStyle w:val="Normal"/>
+        <w:rPr>
           <w:rFonts w:ascii="Liberation Serif" w:hAnsi="Liberation Serif"/>
           <w:color w:val="000000"/>
           <w:sz w:val="24"/>
           <w:szCs w:val="24"/>
         </w:rPr>
+      </w:pPr>
+      <w:r>
+        <w:rPr>
+          <w:color w:val="000000"/>
+          <w:sz w:val="24"/>
+          <w:szCs w:val="24"/>
+        </w:rPr>
+      </w:r>
+    </w:p>
+    <w:p>
+      <w:pPr>
+        <w:pStyle w:val="Normal"/>
+        <w:rPr/>
+      </w:pPr>
+      <w:r>
+        <w:rPr>
+          <w:color w:val="000000"/>
+          <w:sz w:val="24"/>
+          <w:szCs w:val="24"/>
+        </w:rPr>
+        <w:t>Case006</w:t>
+      </w:r>
+    </w:p>
+    <w:p>
+      <w:pPr>
+        <w:pStyle w:val="Normal"/>
+        <w:numPr>
+          <w:ilvl w:val="0"/>
+          <w:numId w:val="6"/>
+        </w:numPr>
+        <w:rPr/>
+      </w:pPr>
+      <w:r>
+        <w:rPr>
+          <w:color w:val="000000"/>
+          <w:sz w:val="24"/>
+          <w:szCs w:val="24"/>
+        </w:rPr>
+        <w:t>Works fine</w:t>
+      </w:r>
+      <w:bookmarkStart w:id="0" w:name="__DdeLink__37_1254921384"/>
+      <w:r>
+        <w:rPr>
+          <w:color w:val="000000"/>
+          <w:sz w:val="24"/>
+          <w:szCs w:val="24"/>
+        </w:rPr>
+        <w:t xml:space="preserve"> – </w:t>
+      </w:r>
+      <w:bookmarkEnd w:id="0"/>
+      <w:r>
+        <w:rPr>
+          <w:color w:val="000000"/>
+          <w:sz w:val="24"/>
+          <w:szCs w:val="24"/>
+        </w:rPr>
+        <w:t>actually returns error code</w:t>
+      </w:r>
+    </w:p>
+    <w:p>
+      <w:pPr>
+        <w:pStyle w:val="Normal"/>
+        <w:numPr>
+          <w:ilvl w:val="0"/>
+          <w:numId w:val="6"/>
+        </w:numPr>
+        <w:rPr/>
+      </w:pPr>
+      <w:r>
+        <w:rPr>
+          <w:b w:val="false"/>
+          <w:bCs w:val="false"/>
+          <w:color w:val="000000"/>
+          <w:sz w:val="24"/>
+          <w:szCs w:val="24"/>
+        </w:rPr>
+        <w:t>Needs BB point cloud in input directory and inlet profile</w:t>
+      </w:r>
+    </w:p>
+    <w:p>
+      <w:pPr>
+        <w:pStyle w:val="Normal"/>
+        <w:numPr>
+          <w:ilvl w:val="0"/>
+          <w:numId w:val="6"/>
+        </w:numPr>
+        <w:rPr/>
+      </w:pPr>
+      <w:r>
+        <w:rPr>
+          <w:b w:val="false"/>
+          <w:bCs w:val="false"/>
+          <w:color w:val="000000"/>
+          <w:sz w:val="24"/>
+          <w:szCs w:val="24"/>
+        </w:rPr>
+        <w:t>Needs 8 processes</w:t>
+      </w:r>
+    </w:p>
+    <w:p>
+      <w:pPr>
+        <w:pStyle w:val="Normal"/>
+        <w:rPr>
+          <w:rFonts w:ascii="Liberation Serif" w:hAnsi="Liberation Serif"/>
+          <w:b w:val="false"/>
+          <w:b w:val="false"/>
+          <w:bCs w:val="false"/>
+          <w:color w:val="000000"/>
+          <w:sz w:val="24"/>
+          <w:szCs w:val="24"/>
+        </w:rPr>
+      </w:pPr>
+      <w:r>
+        <w:rPr>
+          <w:b w:val="false"/>
+          <w:bCs w:val="false"/>
+          <w:color w:val="000000"/>
+          <w:sz w:val="24"/>
+          <w:szCs w:val="24"/>
+        </w:rPr>
+      </w:r>
+    </w:p>
+    <w:p>
+      <w:pPr>
+        <w:pStyle w:val="Normal"/>
+        <w:rPr/>
+      </w:pPr>
+      <w:r>
+        <w:rPr>
+          <w:color w:val="000000"/>
+          <w:sz w:val="24"/>
+          <w:szCs w:val="24"/>
+        </w:rPr>
+        <w:t>Case007</w:t>
+      </w:r>
+    </w:p>
+    <w:p>
+      <w:pPr>
+        <w:pStyle w:val="Normal"/>
+        <w:numPr>
+          <w:ilvl w:val="0"/>
+          <w:numId w:val="6"/>
+        </w:numPr>
+        <w:rPr/>
+      </w:pPr>
+      <w:r>
+        <w:rPr>
+          <w:color w:val="000000"/>
+          <w:sz w:val="24"/>
+          <w:szCs w:val="24"/>
+        </w:rPr>
+        <w:t xml:space="preserve">Works fine – </w:t>
+      </w:r>
+      <w:r>
+        <w:rPr>
+          <w:color w:val="000000"/>
+          <w:sz w:val="24"/>
+          <w:szCs w:val="24"/>
+        </w:rPr>
+        <w:t>actually returns error code</w:t>
+      </w:r>
+    </w:p>
+    <w:p>
+      <w:pPr>
+        <w:pStyle w:val="Normal"/>
+        <w:numPr>
+          <w:ilvl w:val="0"/>
+          <w:numId w:val="6"/>
+        </w:numPr>
+        <w:rPr/>
+      </w:pPr>
+      <w:r>
+        <w:rPr>
+          <w:b w:val="false"/>
+          <w:bCs w:val="false"/>
+          <w:color w:val="000000"/>
+          <w:sz w:val="24"/>
+          <w:szCs w:val="24"/>
+        </w:rPr>
+        <w:t>Needs BFL point cloud in input directory</w:t>
+      </w:r>
+    </w:p>
+    <w:p>
+      <w:pPr>
+        <w:pStyle w:val="Normal"/>
+        <w:numPr>
+          <w:ilvl w:val="0"/>
+          <w:numId w:val="6"/>
+        </w:numPr>
+        <w:rPr/>
+      </w:pPr>
+      <w:r>
+        <w:rPr>
+          <w:b w:val="false"/>
+          <w:bCs w:val="false"/>
+          <w:color w:val="000000"/>
+          <w:sz w:val="24"/>
+          <w:szCs w:val="24"/>
+        </w:rPr>
+        <w:t>Needs 8 processes</w:t>
+      </w:r>
+    </w:p>
+    <w:p>
+      <w:pPr>
+        <w:pStyle w:val="Normal"/>
+        <w:rPr>
+          <w:rFonts w:ascii="Liberation Serif" w:hAnsi="Liberation Serif"/>
+          <w:b w:val="false"/>
+          <w:b w:val="false"/>
+          <w:bCs w:val="false"/>
+          <w:color w:val="000000"/>
+          <w:sz w:val="24"/>
+          <w:szCs w:val="24"/>
+        </w:rPr>
+      </w:pPr>
+      <w:r>
+        <w:rPr>
+          <w:b w:val="false"/>
+          <w:bCs w:val="false"/>
+          <w:color w:val="000000"/>
+          <w:sz w:val="24"/>
+          <w:szCs w:val="24"/>
+        </w:rPr>
+      </w:r>
+    </w:p>
+    <w:p>
+      <w:pPr>
+        <w:pStyle w:val="Normal"/>
+        <w:rPr/>
+      </w:pPr>
+      <w:r>
+        <w:rPr>
+          <w:color w:val="000000"/>
+          <w:sz w:val="24"/>
+          <w:szCs w:val="24"/>
+        </w:rPr>
+        <w:t>Case008</w:t>
+      </w:r>
+    </w:p>
+    <w:p>
+      <w:pPr>
+        <w:pStyle w:val="Normal"/>
+        <w:numPr>
+          <w:ilvl w:val="0"/>
+          <w:numId w:val="6"/>
+        </w:numPr>
+        <w:rPr/>
+      </w:pPr>
+      <w:r>
+        <w:rPr>
+          <w:color w:val="000000"/>
+          <w:sz w:val="24"/>
+          <w:szCs w:val="24"/>
+        </w:rPr>
+        <w:t xml:space="preserve">Works fine – </w:t>
+      </w:r>
+      <w:r>
+        <w:rPr>
+          <w:color w:val="000000"/>
+          <w:sz w:val="24"/>
+          <w:szCs w:val="24"/>
+        </w:rPr>
+        <w:t>actually returns error code</w:t>
+      </w:r>
+    </w:p>
+    <w:p>
+      <w:pPr>
+        <w:pStyle w:val="Normal"/>
+        <w:numPr>
+          <w:ilvl w:val="0"/>
+          <w:numId w:val="6"/>
+        </w:numPr>
+        <w:rPr/>
+      </w:pPr>
+      <w:r>
+        <w:rPr>
+          <w:b w:val="false"/>
+          <w:bCs w:val="false"/>
+          <w:color w:val="000000"/>
+          <w:sz w:val="24"/>
+          <w:szCs w:val="24"/>
+        </w:rPr>
         <w:t>No input required</w:t>
       </w:r>
     </w:p>
     <w:p>
       <w:pPr>
         <w:pStyle w:val="Normal"/>
+        <w:numPr>
+          <w:ilvl w:val="0"/>
+          <w:numId w:val="6"/>
+        </w:numPr>
+        <w:rPr/>
+      </w:pPr>
+      <w:r>
+        <w:rPr>
+          <w:b w:val="false"/>
+          <w:bCs w:val="false"/>
+          <w:color w:val="000000"/>
+          <w:sz w:val="24"/>
+          <w:szCs w:val="24"/>
+        </w:rPr>
+        <w:t>Needs 8 processes</w:t>
+      </w:r>
+    </w:p>
+    <w:p>
+      <w:pPr>
+        <w:pStyle w:val="Normal"/>
         <w:rPr>
           <w:rFonts w:ascii="Liberation Serif" w:hAnsi="Liberation Serif"/>
-          <w:color w:val="000000"/>
-          <w:sz w:val="24"/>
-          <w:szCs w:val="24"/>
-        </w:rPr>
-      </w:pPr>
-      <w:r>
-        <w:rPr/>
+          <w:b w:val="false"/>
+          <w:b w:val="false"/>
+          <w:bCs w:val="false"/>
+          <w:color w:val="000000"/>
+          <w:sz w:val="24"/>
+          <w:szCs w:val="24"/>
+        </w:rPr>
+      </w:pPr>
+      <w:r>
+        <w:rPr>
+          <w:b w:val="false"/>
+          <w:bCs w:val="false"/>
+          <w:color w:val="000000"/>
+          <w:sz w:val="24"/>
+          <w:szCs w:val="24"/>
+        </w:rPr>
+      </w:r>
+    </w:p>
+    <w:p>
+      <w:pPr>
+        <w:pStyle w:val="Normal"/>
+        <w:rPr/>
+      </w:pPr>
+      <w:r>
+        <w:rPr>
+          <w:color w:val="000000"/>
+          <w:sz w:val="24"/>
+          <w:szCs w:val="24"/>
+        </w:rPr>
+        <w:t>Case009</w:t>
+      </w:r>
+    </w:p>
+    <w:p>
+      <w:pPr>
+        <w:pStyle w:val="Normal"/>
+        <w:numPr>
+          <w:ilvl w:val="0"/>
+          <w:numId w:val="6"/>
+        </w:numPr>
+        <w:rPr/>
+      </w:pPr>
+      <w:r>
+        <w:rPr>
+          <w:color w:val="000000"/>
+          <w:sz w:val="24"/>
+          <w:szCs w:val="24"/>
+        </w:rPr>
+        <w:t xml:space="preserve">Works fine – </w:t>
+      </w:r>
+      <w:r>
+        <w:rPr>
+          <w:color w:val="000000"/>
+          <w:sz w:val="24"/>
+          <w:szCs w:val="24"/>
+        </w:rPr>
+        <w:t>actually returns error code</w:t>
+      </w:r>
+    </w:p>
+    <w:p>
+      <w:pPr>
+        <w:pStyle w:val="Normal"/>
+        <w:numPr>
+          <w:ilvl w:val="0"/>
+          <w:numId w:val="6"/>
+        </w:numPr>
+        <w:rPr/>
+      </w:pPr>
+      <w:r>
+        <w:rPr>
+          <w:b w:val="false"/>
+          <w:bCs w:val="false"/>
+          <w:color w:val="000000"/>
+          <w:sz w:val="24"/>
+          <w:szCs w:val="24"/>
+        </w:rPr>
+        <w:t xml:space="preserve">Needs restart files from case 8 </w:t>
+      </w:r>
+    </w:p>
+    <w:p>
+      <w:pPr>
+        <w:pStyle w:val="Normal"/>
+        <w:numPr>
+          <w:ilvl w:val="0"/>
+          <w:numId w:val="6"/>
+        </w:numPr>
+        <w:rPr/>
+      </w:pPr>
+      <w:r>
+        <w:rPr>
+          <w:b w:val="false"/>
+          <w:bCs w:val="false"/>
+          <w:color w:val="000000"/>
+          <w:sz w:val="24"/>
+          <w:szCs w:val="24"/>
+        </w:rPr>
+        <w:t>Needs 8 processes</w:t>
       </w:r>
     </w:p>
     <w:p>
@@ -452,6 +893,19 @@
           <w:sz w:val="24"/>
           <w:szCs w:val="24"/>
         </w:rPr>
+      </w:pPr>
+      <w:r>
+        <w:rPr>
+          <w:color w:val="000000"/>
+          <w:sz w:val="24"/>
+          <w:szCs w:val="24"/>
+        </w:rPr>
+      </w:r>
+    </w:p>
+    <w:p>
+      <w:pPr>
+        <w:pStyle w:val="Normal"/>
+        <w:rPr/>
       </w:pPr>
       <w:r>
         <w:rPr/>
@@ -486,6 +940,7 @@
       </w:pPr>
       <w:rPr>
         <w:rFonts w:ascii="Symbol" w:hAnsi="Symbol" w:cs="Symbol" w:hint="default"/>
+        <w:b w:val="false"/>
         <w:rFonts w:cs="OpenSymbol"/>
       </w:rPr>
     </w:lvl>
@@ -632,6 +1087,7 @@
       </w:pPr>
       <w:rPr>
         <w:rFonts w:ascii="Symbol" w:hAnsi="Symbol" w:cs="Symbol" w:hint="default"/>
+        <w:b w:val="false"/>
         <w:rFonts w:cs="OpenSymbol"/>
       </w:rPr>
     </w:lvl>
@@ -1497,15 +1953,13 @@
     <w:rPrDefault>
       <w:rPr>
         <w:rFonts w:ascii="Liberation Serif" w:hAnsi="Liberation Serif" w:eastAsia="Noto Sans CJK SC Regular" w:cs="FreeSans"/>
-        <w:sz w:val="24"/>
+        <w:sz w:val="20"/>
         <w:szCs w:val="24"/>
         <w:lang w:val="en-GB" w:eastAsia="zh-CN" w:bidi="hi-IN"/>
       </w:rPr>
     </w:rPrDefault>
     <w:pPrDefault>
-      <w:pPr>
-        <w:widowControl/>
-      </w:pPr>
+      <w:pPr/>
     </w:pPrDefault>
   </w:docDefaults>
   <w:style w:type="paragraph" w:styleId="Normal">
@@ -1513,10 +1967,12 @@
     <w:qFormat/>
     <w:pPr>
       <w:widowControl/>
+      <w:bidi w:val="0"/>
+      <w:jc w:val="left"/>
     </w:pPr>
     <w:rPr>
       <w:rFonts w:ascii="Liberation Serif" w:hAnsi="Liberation Serif" w:eastAsia="Noto Sans CJK SC Regular" w:cs="FreeSans"/>
-      <w:color w:val="auto"/>
+      <w:color w:val="00000A"/>
       <w:sz w:val="24"/>
       <w:szCs w:val="24"/>
       <w:lang w:val="en-GB" w:eastAsia="zh-CN" w:bidi="hi-IN"/>
@@ -1527,6 +1983,1146 @@
     <w:qFormat/>
     <w:rPr>
       <w:rFonts w:ascii="OpenSymbol" w:hAnsi="OpenSymbol" w:eastAsia="OpenSymbol" w:cs="OpenSymbol"/>
+    </w:rPr>
+  </w:style>
+  <w:style w:type="character" w:styleId="ListLabel1">
+    <w:name w:val="ListLabel 1"/>
+    <w:qFormat/>
+    <w:rPr>
+      <w:rFonts w:cs="OpenSymbol"/>
+      <w:b w:val="false"/>
+    </w:rPr>
+  </w:style>
+  <w:style w:type="character" w:styleId="ListLabel2">
+    <w:name w:val="ListLabel 2"/>
+    <w:qFormat/>
+    <w:rPr>
+      <w:rFonts w:cs="OpenSymbol"/>
+    </w:rPr>
+  </w:style>
+  <w:style w:type="character" w:styleId="ListLabel3">
+    <w:name w:val="ListLabel 3"/>
+    <w:qFormat/>
+    <w:rPr>
+      <w:rFonts w:cs="OpenSymbol"/>
+    </w:rPr>
+  </w:style>
+  <w:style w:type="character" w:styleId="ListLabel4">
+    <w:name w:val="ListLabel 4"/>
+    <w:qFormat/>
+    <w:rPr>
+      <w:rFonts w:cs="OpenSymbol"/>
+    </w:rPr>
+  </w:style>
+  <w:style w:type="character" w:styleId="ListLabel5">
+    <w:name w:val="ListLabel 5"/>
+    <w:qFormat/>
+    <w:rPr>
+      <w:rFonts w:cs="OpenSymbol"/>
+    </w:rPr>
+  </w:style>
+  <w:style w:type="character" w:styleId="ListLabel6">
+    <w:name w:val="ListLabel 6"/>
+    <w:qFormat/>
+    <w:rPr>
+      <w:rFonts w:cs="OpenSymbol"/>
+    </w:rPr>
+  </w:style>
+  <w:style w:type="character" w:styleId="ListLabel7">
+    <w:name w:val="ListLabel 7"/>
+    <w:qFormat/>
+    <w:rPr>
+      <w:rFonts w:cs="OpenSymbol"/>
+    </w:rPr>
+  </w:style>
+  <w:style w:type="character" w:styleId="ListLabel8">
+    <w:name w:val="ListLabel 8"/>
+    <w:qFormat/>
+    <w:rPr>
+      <w:rFonts w:cs="OpenSymbol"/>
+    </w:rPr>
+  </w:style>
+  <w:style w:type="character" w:styleId="ListLabel9">
+    <w:name w:val="ListLabel 9"/>
+    <w:qFormat/>
+    <w:rPr>
+      <w:rFonts w:cs="OpenSymbol"/>
+    </w:rPr>
+  </w:style>
+  <w:style w:type="character" w:styleId="ListLabel10">
+    <w:name w:val="ListLabel 10"/>
+    <w:qFormat/>
+    <w:rPr>
+      <w:rFonts w:cs="OpenSymbol"/>
+      <w:b w:val="false"/>
+    </w:rPr>
+  </w:style>
+  <w:style w:type="character" w:styleId="ListLabel11">
+    <w:name w:val="ListLabel 11"/>
+    <w:qFormat/>
+    <w:rPr>
+      <w:rFonts w:cs="OpenSymbol"/>
+    </w:rPr>
+  </w:style>
+  <w:style w:type="character" w:styleId="ListLabel12">
+    <w:name w:val="ListLabel 12"/>
+    <w:qFormat/>
+    <w:rPr>
+      <w:rFonts w:cs="OpenSymbol"/>
+    </w:rPr>
+  </w:style>
+  <w:style w:type="character" w:styleId="ListLabel13">
+    <w:name w:val="ListLabel 13"/>
+    <w:qFormat/>
+    <w:rPr>
+      <w:rFonts w:cs="OpenSymbol"/>
+    </w:rPr>
+  </w:style>
+  <w:style w:type="character" w:styleId="ListLabel14">
+    <w:name w:val="ListLabel 14"/>
+    <w:qFormat/>
+    <w:rPr>
+      <w:rFonts w:cs="OpenSymbol"/>
+    </w:rPr>
+  </w:style>
+  <w:style w:type="character" w:styleId="ListLabel15">
+    <w:name w:val="ListLabel 15"/>
+    <w:qFormat/>
+    <w:rPr>
+      <w:rFonts w:cs="OpenSymbol"/>
+    </w:rPr>
+  </w:style>
+  <w:style w:type="character" w:styleId="ListLabel16">
+    <w:name w:val="ListLabel 16"/>
+    <w:qFormat/>
+    <w:rPr>
+      <w:rFonts w:cs="OpenSymbol"/>
+    </w:rPr>
+  </w:style>
+  <w:style w:type="character" w:styleId="ListLabel17">
+    <w:name w:val="ListLabel 17"/>
+    <w:qFormat/>
+    <w:rPr>
+      <w:rFonts w:cs="OpenSymbol"/>
+    </w:rPr>
+  </w:style>
+  <w:style w:type="character" w:styleId="ListLabel18">
+    <w:name w:val="ListLabel 18"/>
+    <w:qFormat/>
+    <w:rPr>
+      <w:rFonts w:cs="OpenSymbol"/>
+    </w:rPr>
+  </w:style>
+  <w:style w:type="character" w:styleId="ListLabel19">
+    <w:name w:val="ListLabel 19"/>
+    <w:qFormat/>
+    <w:rPr>
+      <w:rFonts w:cs="OpenSymbol"/>
+    </w:rPr>
+  </w:style>
+  <w:style w:type="character" w:styleId="ListLabel20">
+    <w:name w:val="ListLabel 20"/>
+    <w:qFormat/>
+    <w:rPr>
+      <w:rFonts w:cs="OpenSymbol"/>
+    </w:rPr>
+  </w:style>
+  <w:style w:type="character" w:styleId="ListLabel21">
+    <w:name w:val="ListLabel 21"/>
+    <w:qFormat/>
+    <w:rPr>
+      <w:rFonts w:cs="OpenSymbol"/>
+    </w:rPr>
+  </w:style>
+  <w:style w:type="character" w:styleId="ListLabel22">
+    <w:name w:val="ListLabel 22"/>
+    <w:qFormat/>
+    <w:rPr>
+      <w:rFonts w:cs="OpenSymbol"/>
+    </w:rPr>
+  </w:style>
+  <w:style w:type="character" w:styleId="ListLabel23">
+    <w:name w:val="ListLabel 23"/>
+    <w:qFormat/>
+    <w:rPr>
+      <w:rFonts w:cs="OpenSymbol"/>
+    </w:rPr>
+  </w:style>
+  <w:style w:type="character" w:styleId="ListLabel24">
+    <w:name w:val="ListLabel 24"/>
+    <w:qFormat/>
+    <w:rPr>
+      <w:rFonts w:cs="OpenSymbol"/>
+    </w:rPr>
+  </w:style>
+  <w:style w:type="character" w:styleId="ListLabel25">
+    <w:name w:val="ListLabel 25"/>
+    <w:qFormat/>
+    <w:rPr>
+      <w:rFonts w:cs="OpenSymbol"/>
+    </w:rPr>
+  </w:style>
+  <w:style w:type="character" w:styleId="ListLabel26">
+    <w:name w:val="ListLabel 26"/>
+    <w:qFormat/>
+    <w:rPr>
+      <w:rFonts w:cs="OpenSymbol"/>
+    </w:rPr>
+  </w:style>
+  <w:style w:type="character" w:styleId="ListLabel27">
+    <w:name w:val="ListLabel 27"/>
+    <w:qFormat/>
+    <w:rPr>
+      <w:rFonts w:cs="OpenSymbol"/>
+    </w:rPr>
+  </w:style>
+  <w:style w:type="character" w:styleId="ListLabel28">
+    <w:name w:val="ListLabel 28"/>
+    <w:qFormat/>
+    <w:rPr>
+      <w:rFonts w:cs="OpenSymbol"/>
+    </w:rPr>
+  </w:style>
+  <w:style w:type="character" w:styleId="ListLabel29">
+    <w:name w:val="ListLabel 29"/>
+    <w:qFormat/>
+    <w:rPr>
+      <w:rFonts w:cs="OpenSymbol"/>
+    </w:rPr>
+  </w:style>
+  <w:style w:type="character" w:styleId="ListLabel30">
+    <w:name w:val="ListLabel 30"/>
+    <w:qFormat/>
+    <w:rPr>
+      <w:rFonts w:cs="OpenSymbol"/>
+    </w:rPr>
+  </w:style>
+  <w:style w:type="character" w:styleId="ListLabel31">
+    <w:name w:val="ListLabel 31"/>
+    <w:qFormat/>
+    <w:rPr>
+      <w:rFonts w:cs="OpenSymbol"/>
+    </w:rPr>
+  </w:style>
+  <w:style w:type="character" w:styleId="ListLabel32">
+    <w:name w:val="ListLabel 32"/>
+    <w:qFormat/>
+    <w:rPr>
+      <w:rFonts w:cs="OpenSymbol"/>
+    </w:rPr>
+  </w:style>
+  <w:style w:type="character" w:styleId="ListLabel33">
+    <w:name w:val="ListLabel 33"/>
+    <w:qFormat/>
+    <w:rPr>
+      <w:rFonts w:cs="OpenSymbol"/>
+    </w:rPr>
+  </w:style>
+  <w:style w:type="character" w:styleId="ListLabel34">
+    <w:name w:val="ListLabel 34"/>
+    <w:qFormat/>
+    <w:rPr>
+      <w:rFonts w:cs="OpenSymbol"/>
+    </w:rPr>
+  </w:style>
+  <w:style w:type="character" w:styleId="ListLabel35">
+    <w:name w:val="ListLabel 35"/>
+    <w:qFormat/>
+    <w:rPr>
+      <w:rFonts w:cs="OpenSymbol"/>
+    </w:rPr>
+  </w:style>
+  <w:style w:type="character" w:styleId="ListLabel36">
+    <w:name w:val="ListLabel 36"/>
+    <w:qFormat/>
+    <w:rPr>
+      <w:rFonts w:cs="OpenSymbol"/>
+    </w:rPr>
+  </w:style>
+  <w:style w:type="character" w:styleId="ListLabel37">
+    <w:name w:val="ListLabel 37"/>
+    <w:qFormat/>
+    <w:rPr>
+      <w:rFonts w:cs="OpenSymbol"/>
+    </w:rPr>
+  </w:style>
+  <w:style w:type="character" w:styleId="ListLabel38">
+    <w:name w:val="ListLabel 38"/>
+    <w:qFormat/>
+    <w:rPr>
+      <w:rFonts w:cs="OpenSymbol"/>
+    </w:rPr>
+  </w:style>
+  <w:style w:type="character" w:styleId="ListLabel39">
+    <w:name w:val="ListLabel 39"/>
+    <w:qFormat/>
+    <w:rPr>
+      <w:rFonts w:cs="OpenSymbol"/>
+    </w:rPr>
+  </w:style>
+  <w:style w:type="character" w:styleId="ListLabel40">
+    <w:name w:val="ListLabel 40"/>
+    <w:qFormat/>
+    <w:rPr>
+      <w:rFonts w:cs="OpenSymbol"/>
+    </w:rPr>
+  </w:style>
+  <w:style w:type="character" w:styleId="ListLabel41">
+    <w:name w:val="ListLabel 41"/>
+    <w:qFormat/>
+    <w:rPr>
+      <w:rFonts w:cs="OpenSymbol"/>
+    </w:rPr>
+  </w:style>
+  <w:style w:type="character" w:styleId="ListLabel42">
+    <w:name w:val="ListLabel 42"/>
+    <w:qFormat/>
+    <w:rPr>
+      <w:rFonts w:cs="OpenSymbol"/>
+    </w:rPr>
+  </w:style>
+  <w:style w:type="character" w:styleId="ListLabel43">
+    <w:name w:val="ListLabel 43"/>
+    <w:qFormat/>
+    <w:rPr>
+      <w:rFonts w:cs="OpenSymbol"/>
+    </w:rPr>
+  </w:style>
+  <w:style w:type="character" w:styleId="ListLabel44">
+    <w:name w:val="ListLabel 44"/>
+    <w:qFormat/>
+    <w:rPr>
+      <w:rFonts w:cs="OpenSymbol"/>
+    </w:rPr>
+  </w:style>
+  <w:style w:type="character" w:styleId="ListLabel45">
+    <w:name w:val="ListLabel 45"/>
+    <w:qFormat/>
+    <w:rPr>
+      <w:rFonts w:cs="OpenSymbol"/>
+    </w:rPr>
+  </w:style>
+  <w:style w:type="character" w:styleId="ListLabel46">
+    <w:name w:val="ListLabel 46"/>
+    <w:qFormat/>
+    <w:rPr>
+      <w:rFonts w:cs="OpenSymbol"/>
+    </w:rPr>
+  </w:style>
+  <w:style w:type="character" w:styleId="ListLabel47">
+    <w:name w:val="ListLabel 47"/>
+    <w:qFormat/>
+    <w:rPr>
+      <w:rFonts w:cs="OpenSymbol"/>
+    </w:rPr>
+  </w:style>
+  <w:style w:type="character" w:styleId="ListLabel48">
+    <w:name w:val="ListLabel 48"/>
+    <w:qFormat/>
+    <w:rPr>
+      <w:rFonts w:cs="OpenSymbol"/>
+    </w:rPr>
+  </w:style>
+  <w:style w:type="character" w:styleId="ListLabel49">
+    <w:name w:val="ListLabel 49"/>
+    <w:qFormat/>
+    <w:rPr>
+      <w:rFonts w:cs="OpenSymbol"/>
+    </w:rPr>
+  </w:style>
+  <w:style w:type="character" w:styleId="ListLabel50">
+    <w:name w:val="ListLabel 50"/>
+    <w:qFormat/>
+    <w:rPr>
+      <w:rFonts w:cs="OpenSymbol"/>
+    </w:rPr>
+  </w:style>
+  <w:style w:type="character" w:styleId="ListLabel51">
+    <w:name w:val="ListLabel 51"/>
+    <w:qFormat/>
+    <w:rPr>
+      <w:rFonts w:cs="OpenSymbol"/>
+    </w:rPr>
+  </w:style>
+  <w:style w:type="character" w:styleId="ListLabel52">
+    <w:name w:val="ListLabel 52"/>
+    <w:qFormat/>
+    <w:rPr>
+      <w:rFonts w:cs="OpenSymbol"/>
+    </w:rPr>
+  </w:style>
+  <w:style w:type="character" w:styleId="ListLabel53">
+    <w:name w:val="ListLabel 53"/>
+    <w:qFormat/>
+    <w:rPr>
+      <w:rFonts w:cs="OpenSymbol"/>
+    </w:rPr>
+  </w:style>
+  <w:style w:type="character" w:styleId="ListLabel54">
+    <w:name w:val="ListLabel 54"/>
+    <w:qFormat/>
+    <w:rPr>
+      <w:rFonts w:cs="OpenSymbol"/>
+    </w:rPr>
+  </w:style>
+  <w:style w:type="character" w:styleId="ListLabel55">
+    <w:name w:val="ListLabel 55"/>
+    <w:qFormat/>
+    <w:rPr>
+      <w:rFonts w:cs="OpenSymbol"/>
+      <w:b w:val="false"/>
+    </w:rPr>
+  </w:style>
+  <w:style w:type="character" w:styleId="ListLabel56">
+    <w:name w:val="ListLabel 56"/>
+    <w:qFormat/>
+    <w:rPr>
+      <w:rFonts w:cs="OpenSymbol"/>
+    </w:rPr>
+  </w:style>
+  <w:style w:type="character" w:styleId="ListLabel57">
+    <w:name w:val="ListLabel 57"/>
+    <w:qFormat/>
+    <w:rPr>
+      <w:rFonts w:cs="OpenSymbol"/>
+    </w:rPr>
+  </w:style>
+  <w:style w:type="character" w:styleId="ListLabel58">
+    <w:name w:val="ListLabel 58"/>
+    <w:qFormat/>
+    <w:rPr>
+      <w:rFonts w:cs="OpenSymbol"/>
+    </w:rPr>
+  </w:style>
+  <w:style w:type="character" w:styleId="ListLabel59">
+    <w:name w:val="ListLabel 59"/>
+    <w:qFormat/>
+    <w:rPr>
+      <w:rFonts w:cs="OpenSymbol"/>
+    </w:rPr>
+  </w:style>
+  <w:style w:type="character" w:styleId="ListLabel60">
+    <w:name w:val="ListLabel 60"/>
+    <w:qFormat/>
+    <w:rPr>
+      <w:rFonts w:cs="OpenSymbol"/>
+    </w:rPr>
+  </w:style>
+  <w:style w:type="character" w:styleId="ListLabel61">
+    <w:name w:val="ListLabel 61"/>
+    <w:qFormat/>
+    <w:rPr>
+      <w:rFonts w:cs="OpenSymbol"/>
+    </w:rPr>
+  </w:style>
+  <w:style w:type="character" w:styleId="ListLabel62">
+    <w:name w:val="ListLabel 62"/>
+    <w:qFormat/>
+    <w:rPr>
+      <w:rFonts w:cs="OpenSymbol"/>
+    </w:rPr>
+  </w:style>
+  <w:style w:type="character" w:styleId="ListLabel63">
+    <w:name w:val="ListLabel 63"/>
+    <w:qFormat/>
+    <w:rPr>
+      <w:rFonts w:cs="OpenSymbol"/>
+    </w:rPr>
+  </w:style>
+  <w:style w:type="character" w:styleId="ListLabel64">
+    <w:name w:val="ListLabel 64"/>
+    <w:qFormat/>
+    <w:rPr>
+      <w:rFonts w:cs="OpenSymbol"/>
+      <w:b w:val="false"/>
+    </w:rPr>
+  </w:style>
+  <w:style w:type="character" w:styleId="ListLabel65">
+    <w:name w:val="ListLabel 65"/>
+    <w:qFormat/>
+    <w:rPr>
+      <w:rFonts w:cs="OpenSymbol"/>
+    </w:rPr>
+  </w:style>
+  <w:style w:type="character" w:styleId="ListLabel66">
+    <w:name w:val="ListLabel 66"/>
+    <w:qFormat/>
+    <w:rPr>
+      <w:rFonts w:cs="OpenSymbol"/>
+    </w:rPr>
+  </w:style>
+  <w:style w:type="character" w:styleId="ListLabel67">
+    <w:name w:val="ListLabel 67"/>
+    <w:qFormat/>
+    <w:rPr>
+      <w:rFonts w:cs="OpenSymbol"/>
+    </w:rPr>
+  </w:style>
+  <w:style w:type="character" w:styleId="ListLabel68">
+    <w:name w:val="ListLabel 68"/>
+    <w:qFormat/>
+    <w:rPr>
+      <w:rFonts w:cs="OpenSymbol"/>
+    </w:rPr>
+  </w:style>
+  <w:style w:type="character" w:styleId="ListLabel69">
+    <w:name w:val="ListLabel 69"/>
+    <w:qFormat/>
+    <w:rPr>
+      <w:rFonts w:cs="OpenSymbol"/>
+    </w:rPr>
+  </w:style>
+  <w:style w:type="character" w:styleId="ListLabel70">
+    <w:name w:val="ListLabel 70"/>
+    <w:qFormat/>
+    <w:rPr>
+      <w:rFonts w:cs="OpenSymbol"/>
+    </w:rPr>
+  </w:style>
+  <w:style w:type="character" w:styleId="ListLabel71">
+    <w:name w:val="ListLabel 71"/>
+    <w:qFormat/>
+    <w:rPr>
+      <w:rFonts w:cs="OpenSymbol"/>
+    </w:rPr>
+  </w:style>
+  <w:style w:type="character" w:styleId="ListLabel72">
+    <w:name w:val="ListLabel 72"/>
+    <w:qFormat/>
+    <w:rPr>
+      <w:rFonts w:cs="OpenSymbol"/>
+    </w:rPr>
+  </w:style>
+  <w:style w:type="character" w:styleId="ListLabel73">
+    <w:name w:val="ListLabel 73"/>
+    <w:qFormat/>
+    <w:rPr>
+      <w:rFonts w:cs="OpenSymbol"/>
+    </w:rPr>
+  </w:style>
+  <w:style w:type="character" w:styleId="ListLabel74">
+    <w:name w:val="ListLabel 74"/>
+    <w:qFormat/>
+    <w:rPr>
+      <w:rFonts w:cs="OpenSymbol"/>
+    </w:rPr>
+  </w:style>
+  <w:style w:type="character" w:styleId="ListLabel75">
+    <w:name w:val="ListLabel 75"/>
+    <w:qFormat/>
+    <w:rPr>
+      <w:rFonts w:cs="OpenSymbol"/>
+    </w:rPr>
+  </w:style>
+  <w:style w:type="character" w:styleId="ListLabel76">
+    <w:name w:val="ListLabel 76"/>
+    <w:qFormat/>
+    <w:rPr>
+      <w:rFonts w:cs="OpenSymbol"/>
+    </w:rPr>
+  </w:style>
+  <w:style w:type="character" w:styleId="ListLabel77">
+    <w:name w:val="ListLabel 77"/>
+    <w:qFormat/>
+    <w:rPr>
+      <w:rFonts w:cs="OpenSymbol"/>
+    </w:rPr>
+  </w:style>
+  <w:style w:type="character" w:styleId="ListLabel78">
+    <w:name w:val="ListLabel 78"/>
+    <w:qFormat/>
+    <w:rPr>
+      <w:rFonts w:cs="OpenSymbol"/>
+    </w:rPr>
+  </w:style>
+  <w:style w:type="character" w:styleId="ListLabel79">
+    <w:name w:val="ListLabel 79"/>
+    <w:qFormat/>
+    <w:rPr>
+      <w:rFonts w:cs="OpenSymbol"/>
+    </w:rPr>
+  </w:style>
+  <w:style w:type="character" w:styleId="ListLabel80">
+    <w:name w:val="ListLabel 80"/>
+    <w:qFormat/>
+    <w:rPr>
+      <w:rFonts w:cs="OpenSymbol"/>
+    </w:rPr>
+  </w:style>
+  <w:style w:type="character" w:styleId="ListLabel81">
+    <w:name w:val="ListLabel 81"/>
+    <w:qFormat/>
+    <w:rPr>
+      <w:rFonts w:cs="OpenSymbol"/>
+    </w:rPr>
+  </w:style>
+  <w:style w:type="character" w:styleId="ListLabel82">
+    <w:name w:val="ListLabel 82"/>
+    <w:qFormat/>
+    <w:rPr>
+      <w:rFonts w:cs="OpenSymbol"/>
+    </w:rPr>
+  </w:style>
+  <w:style w:type="character" w:styleId="ListLabel83">
+    <w:name w:val="ListLabel 83"/>
+    <w:qFormat/>
+    <w:rPr>
+      <w:rFonts w:cs="OpenSymbol"/>
+    </w:rPr>
+  </w:style>
+  <w:style w:type="character" w:styleId="ListLabel84">
+    <w:name w:val="ListLabel 84"/>
+    <w:qFormat/>
+    <w:rPr>
+      <w:rFonts w:cs="OpenSymbol"/>
+    </w:rPr>
+  </w:style>
+  <w:style w:type="character" w:styleId="ListLabel85">
+    <w:name w:val="ListLabel 85"/>
+    <w:qFormat/>
+    <w:rPr>
+      <w:rFonts w:cs="OpenSymbol"/>
+    </w:rPr>
+  </w:style>
+  <w:style w:type="character" w:styleId="ListLabel86">
+    <w:name w:val="ListLabel 86"/>
+    <w:qFormat/>
+    <w:rPr>
+      <w:rFonts w:cs="OpenSymbol"/>
+    </w:rPr>
+  </w:style>
+  <w:style w:type="character" w:styleId="ListLabel87">
+    <w:name w:val="ListLabel 87"/>
+    <w:qFormat/>
+    <w:rPr>
+      <w:rFonts w:cs="OpenSymbol"/>
+    </w:rPr>
+  </w:style>
+  <w:style w:type="character" w:styleId="ListLabel88">
+    <w:name w:val="ListLabel 88"/>
+    <w:qFormat/>
+    <w:rPr>
+      <w:rFonts w:cs="OpenSymbol"/>
+    </w:rPr>
+  </w:style>
+  <w:style w:type="character" w:styleId="ListLabel89">
+    <w:name w:val="ListLabel 89"/>
+    <w:qFormat/>
+    <w:rPr>
+      <w:rFonts w:cs="OpenSymbol"/>
+    </w:rPr>
+  </w:style>
+  <w:style w:type="character" w:styleId="ListLabel90">
+    <w:name w:val="ListLabel 90"/>
+    <w:qFormat/>
+    <w:rPr>
+      <w:rFonts w:cs="OpenSymbol"/>
+    </w:rPr>
+  </w:style>
+  <w:style w:type="character" w:styleId="ListLabel91">
+    <w:name w:val="ListLabel 91"/>
+    <w:qFormat/>
+    <w:rPr>
+      <w:rFonts w:cs="OpenSymbol"/>
+    </w:rPr>
+  </w:style>
+  <w:style w:type="character" w:styleId="ListLabel92">
+    <w:name w:val="ListLabel 92"/>
+    <w:qFormat/>
+    <w:rPr>
+      <w:rFonts w:cs="OpenSymbol"/>
+    </w:rPr>
+  </w:style>
+  <w:style w:type="character" w:styleId="ListLabel93">
+    <w:name w:val="ListLabel 93"/>
+    <w:qFormat/>
+    <w:rPr>
+      <w:rFonts w:cs="OpenSymbol"/>
+    </w:rPr>
+  </w:style>
+  <w:style w:type="character" w:styleId="ListLabel94">
+    <w:name w:val="ListLabel 94"/>
+    <w:qFormat/>
+    <w:rPr>
+      <w:rFonts w:cs="OpenSymbol"/>
+    </w:rPr>
+  </w:style>
+  <w:style w:type="character" w:styleId="ListLabel95">
+    <w:name w:val="ListLabel 95"/>
+    <w:qFormat/>
+    <w:rPr>
+      <w:rFonts w:cs="OpenSymbol"/>
+    </w:rPr>
+  </w:style>
+  <w:style w:type="character" w:styleId="ListLabel96">
+    <w:name w:val="ListLabel 96"/>
+    <w:qFormat/>
+    <w:rPr>
+      <w:rFonts w:cs="OpenSymbol"/>
+    </w:rPr>
+  </w:style>
+  <w:style w:type="character" w:styleId="ListLabel97">
+    <w:name w:val="ListLabel 97"/>
+    <w:qFormat/>
+    <w:rPr>
+      <w:rFonts w:cs="OpenSymbol"/>
+    </w:rPr>
+  </w:style>
+  <w:style w:type="character" w:styleId="ListLabel98">
+    <w:name w:val="ListLabel 98"/>
+    <w:qFormat/>
+    <w:rPr>
+      <w:rFonts w:cs="OpenSymbol"/>
+    </w:rPr>
+  </w:style>
+  <w:style w:type="character" w:styleId="ListLabel99">
+    <w:name w:val="ListLabel 99"/>
+    <w:qFormat/>
+    <w:rPr>
+      <w:rFonts w:cs="OpenSymbol"/>
+    </w:rPr>
+  </w:style>
+  <w:style w:type="character" w:styleId="ListLabel100">
+    <w:name w:val="ListLabel 100"/>
+    <w:qFormat/>
+    <w:rPr>
+      <w:rFonts w:cs="OpenSymbol"/>
+    </w:rPr>
+  </w:style>
+  <w:style w:type="character" w:styleId="ListLabel101">
+    <w:name w:val="ListLabel 101"/>
+    <w:qFormat/>
+    <w:rPr>
+      <w:rFonts w:cs="OpenSymbol"/>
+    </w:rPr>
+  </w:style>
+  <w:style w:type="character" w:styleId="ListLabel102">
+    <w:name w:val="ListLabel 102"/>
+    <w:qFormat/>
+    <w:rPr>
+      <w:rFonts w:cs="OpenSymbol"/>
+    </w:rPr>
+  </w:style>
+  <w:style w:type="character" w:styleId="ListLabel103">
+    <w:name w:val="ListLabel 103"/>
+    <w:qFormat/>
+    <w:rPr>
+      <w:rFonts w:cs="OpenSymbol"/>
+    </w:rPr>
+  </w:style>
+  <w:style w:type="character" w:styleId="ListLabel104">
+    <w:name w:val="ListLabel 104"/>
+    <w:qFormat/>
+    <w:rPr>
+      <w:rFonts w:cs="OpenSymbol"/>
+    </w:rPr>
+  </w:style>
+  <w:style w:type="character" w:styleId="ListLabel105">
+    <w:name w:val="ListLabel 105"/>
+    <w:qFormat/>
+    <w:rPr>
+      <w:rFonts w:cs="OpenSymbol"/>
+    </w:rPr>
+  </w:style>
+  <w:style w:type="character" w:styleId="ListLabel106">
+    <w:name w:val="ListLabel 106"/>
+    <w:qFormat/>
+    <w:rPr>
+      <w:rFonts w:cs="OpenSymbol"/>
+    </w:rPr>
+  </w:style>
+  <w:style w:type="character" w:styleId="ListLabel107">
+    <w:name w:val="ListLabel 107"/>
+    <w:qFormat/>
+    <w:rPr>
+      <w:rFonts w:cs="OpenSymbol"/>
+    </w:rPr>
+  </w:style>
+  <w:style w:type="character" w:styleId="ListLabel108">
+    <w:name w:val="ListLabel 108"/>
+    <w:qFormat/>
+    <w:rPr>
+      <w:rFonts w:cs="OpenSymbol"/>
+    </w:rPr>
+  </w:style>
+  <w:style w:type="character" w:styleId="ListLabel109">
+    <w:name w:val="ListLabel 109"/>
+    <w:qFormat/>
+    <w:rPr>
+      <w:rFonts w:cs="OpenSymbol"/>
+      <w:b w:val="false"/>
+    </w:rPr>
+  </w:style>
+  <w:style w:type="character" w:styleId="ListLabel110">
+    <w:name w:val="ListLabel 110"/>
+    <w:qFormat/>
+    <w:rPr>
+      <w:rFonts w:cs="OpenSymbol"/>
+    </w:rPr>
+  </w:style>
+  <w:style w:type="character" w:styleId="ListLabel111">
+    <w:name w:val="ListLabel 111"/>
+    <w:qFormat/>
+    <w:rPr>
+      <w:rFonts w:cs="OpenSymbol"/>
+    </w:rPr>
+  </w:style>
+  <w:style w:type="character" w:styleId="ListLabel112">
+    <w:name w:val="ListLabel 112"/>
+    <w:qFormat/>
+    <w:rPr>
+      <w:rFonts w:cs="OpenSymbol"/>
+    </w:rPr>
+  </w:style>
+  <w:style w:type="character" w:styleId="ListLabel113">
+    <w:name w:val="ListLabel 113"/>
+    <w:qFormat/>
+    <w:rPr>
+      <w:rFonts w:cs="OpenSymbol"/>
+    </w:rPr>
+  </w:style>
+  <w:style w:type="character" w:styleId="ListLabel114">
+    <w:name w:val="ListLabel 114"/>
+    <w:qFormat/>
+    <w:rPr>
+      <w:rFonts w:cs="OpenSymbol"/>
+    </w:rPr>
+  </w:style>
+  <w:style w:type="character" w:styleId="ListLabel115">
+    <w:name w:val="ListLabel 115"/>
+    <w:qFormat/>
+    <w:rPr>
+      <w:rFonts w:cs="OpenSymbol"/>
+    </w:rPr>
+  </w:style>
+  <w:style w:type="character" w:styleId="ListLabel116">
+    <w:name w:val="ListLabel 116"/>
+    <w:qFormat/>
+    <w:rPr>
+      <w:rFonts w:cs="OpenSymbol"/>
+    </w:rPr>
+  </w:style>
+  <w:style w:type="character" w:styleId="ListLabel117">
+    <w:name w:val="ListLabel 117"/>
+    <w:qFormat/>
+    <w:rPr>
+      <w:rFonts w:cs="OpenSymbol"/>
+    </w:rPr>
+  </w:style>
+  <w:style w:type="character" w:styleId="ListLabel118">
+    <w:name w:val="ListLabel 118"/>
+    <w:qFormat/>
+    <w:rPr>
+      <w:rFonts w:cs="OpenSymbol"/>
+      <w:b w:val="false"/>
+    </w:rPr>
+  </w:style>
+  <w:style w:type="character" w:styleId="ListLabel119">
+    <w:name w:val="ListLabel 119"/>
+    <w:qFormat/>
+    <w:rPr>
+      <w:rFonts w:cs="OpenSymbol"/>
+    </w:rPr>
+  </w:style>
+  <w:style w:type="character" w:styleId="ListLabel120">
+    <w:name w:val="ListLabel 120"/>
+    <w:qFormat/>
+    <w:rPr>
+      <w:rFonts w:cs="OpenSymbol"/>
+    </w:rPr>
+  </w:style>
+  <w:style w:type="character" w:styleId="ListLabel121">
+    <w:name w:val="ListLabel 121"/>
+    <w:qFormat/>
+    <w:rPr>
+      <w:rFonts w:cs="OpenSymbol"/>
+    </w:rPr>
+  </w:style>
+  <w:style w:type="character" w:styleId="ListLabel122">
+    <w:name w:val="ListLabel 122"/>
+    <w:qFormat/>
+    <w:rPr>
+      <w:rFonts w:cs="OpenSymbol"/>
+    </w:rPr>
+  </w:style>
+  <w:style w:type="character" w:styleId="ListLabel123">
+    <w:name w:val="ListLabel 123"/>
+    <w:qFormat/>
+    <w:rPr>
+      <w:rFonts w:cs="OpenSymbol"/>
+    </w:rPr>
+  </w:style>
+  <w:style w:type="character" w:styleId="ListLabel124">
+    <w:name w:val="ListLabel 124"/>
+    <w:qFormat/>
+    <w:rPr>
+      <w:rFonts w:cs="OpenSymbol"/>
+    </w:rPr>
+  </w:style>
+  <w:style w:type="character" w:styleId="ListLabel125">
+    <w:name w:val="ListLabel 125"/>
+    <w:qFormat/>
+    <w:rPr>
+      <w:rFonts w:cs="OpenSymbol"/>
+    </w:rPr>
+  </w:style>
+  <w:style w:type="character" w:styleId="ListLabel126">
+    <w:name w:val="ListLabel 126"/>
+    <w:qFormat/>
+    <w:rPr>
+      <w:rFonts w:cs="OpenSymbol"/>
+    </w:rPr>
+  </w:style>
+  <w:style w:type="character" w:styleId="ListLabel127">
+    <w:name w:val="ListLabel 127"/>
+    <w:qFormat/>
+    <w:rPr>
+      <w:rFonts w:cs="OpenSymbol"/>
+    </w:rPr>
+  </w:style>
+  <w:style w:type="character" w:styleId="ListLabel128">
+    <w:name w:val="ListLabel 128"/>
+    <w:qFormat/>
+    <w:rPr>
+      <w:rFonts w:cs="OpenSymbol"/>
+    </w:rPr>
+  </w:style>
+  <w:style w:type="character" w:styleId="ListLabel129">
+    <w:name w:val="ListLabel 129"/>
+    <w:qFormat/>
+    <w:rPr>
+      <w:rFonts w:cs="OpenSymbol"/>
+    </w:rPr>
+  </w:style>
+  <w:style w:type="character" w:styleId="ListLabel130">
+    <w:name w:val="ListLabel 130"/>
+    <w:qFormat/>
+    <w:rPr>
+      <w:rFonts w:cs="OpenSymbol"/>
+    </w:rPr>
+  </w:style>
+  <w:style w:type="character" w:styleId="ListLabel131">
+    <w:name w:val="ListLabel 131"/>
+    <w:qFormat/>
+    <w:rPr>
+      <w:rFonts w:cs="OpenSymbol"/>
+    </w:rPr>
+  </w:style>
+  <w:style w:type="character" w:styleId="ListLabel132">
+    <w:name w:val="ListLabel 132"/>
+    <w:qFormat/>
+    <w:rPr>
+      <w:rFonts w:cs="OpenSymbol"/>
+    </w:rPr>
+  </w:style>
+  <w:style w:type="character" w:styleId="ListLabel133">
+    <w:name w:val="ListLabel 133"/>
+    <w:qFormat/>
+    <w:rPr>
+      <w:rFonts w:cs="OpenSymbol"/>
+    </w:rPr>
+  </w:style>
+  <w:style w:type="character" w:styleId="ListLabel134">
+    <w:name w:val="ListLabel 134"/>
+    <w:qFormat/>
+    <w:rPr>
+      <w:rFonts w:cs="OpenSymbol"/>
+    </w:rPr>
+  </w:style>
+  <w:style w:type="character" w:styleId="ListLabel135">
+    <w:name w:val="ListLabel 135"/>
+    <w:qFormat/>
+    <w:rPr>
+      <w:rFonts w:cs="OpenSymbol"/>
+    </w:rPr>
+  </w:style>
+  <w:style w:type="character" w:styleId="ListLabel136">
+    <w:name w:val="ListLabel 136"/>
+    <w:qFormat/>
+    <w:rPr>
+      <w:rFonts w:cs="OpenSymbol"/>
+    </w:rPr>
+  </w:style>
+  <w:style w:type="character" w:styleId="ListLabel137">
+    <w:name w:val="ListLabel 137"/>
+    <w:qFormat/>
+    <w:rPr>
+      <w:rFonts w:cs="OpenSymbol"/>
+    </w:rPr>
+  </w:style>
+  <w:style w:type="character" w:styleId="ListLabel138">
+    <w:name w:val="ListLabel 138"/>
+    <w:qFormat/>
+    <w:rPr>
+      <w:rFonts w:cs="OpenSymbol"/>
+    </w:rPr>
+  </w:style>
+  <w:style w:type="character" w:styleId="ListLabel139">
+    <w:name w:val="ListLabel 139"/>
+    <w:qFormat/>
+    <w:rPr>
+      <w:rFonts w:cs="OpenSymbol"/>
+    </w:rPr>
+  </w:style>
+  <w:style w:type="character" w:styleId="ListLabel140">
+    <w:name w:val="ListLabel 140"/>
+    <w:qFormat/>
+    <w:rPr>
+      <w:rFonts w:cs="OpenSymbol"/>
+    </w:rPr>
+  </w:style>
+  <w:style w:type="character" w:styleId="ListLabel141">
+    <w:name w:val="ListLabel 141"/>
+    <w:qFormat/>
+    <w:rPr>
+      <w:rFonts w:cs="OpenSymbol"/>
+    </w:rPr>
+  </w:style>
+  <w:style w:type="character" w:styleId="ListLabel142">
+    <w:name w:val="ListLabel 142"/>
+    <w:qFormat/>
+    <w:rPr>
+      <w:rFonts w:cs="OpenSymbol"/>
+    </w:rPr>
+  </w:style>
+  <w:style w:type="character" w:styleId="ListLabel143">
+    <w:name w:val="ListLabel 143"/>
+    <w:qFormat/>
+    <w:rPr>
+      <w:rFonts w:cs="OpenSymbol"/>
+    </w:rPr>
+  </w:style>
+  <w:style w:type="character" w:styleId="ListLabel144">
+    <w:name w:val="ListLabel 144"/>
+    <w:qFormat/>
+    <w:rPr>
+      <w:rFonts w:cs="OpenSymbol"/>
+    </w:rPr>
+  </w:style>
+  <w:style w:type="character" w:styleId="ListLabel145">
+    <w:name w:val="ListLabel 145"/>
+    <w:qFormat/>
+    <w:rPr>
+      <w:rFonts w:cs="OpenSymbol"/>
+    </w:rPr>
+  </w:style>
+  <w:style w:type="character" w:styleId="ListLabel146">
+    <w:name w:val="ListLabel 146"/>
+    <w:qFormat/>
+    <w:rPr>
+      <w:rFonts w:cs="OpenSymbol"/>
+    </w:rPr>
+  </w:style>
+  <w:style w:type="character" w:styleId="ListLabel147">
+    <w:name w:val="ListLabel 147"/>
+    <w:qFormat/>
+    <w:rPr>
+      <w:rFonts w:cs="OpenSymbol"/>
+    </w:rPr>
+  </w:style>
+  <w:style w:type="character" w:styleId="ListLabel148">
+    <w:name w:val="ListLabel 148"/>
+    <w:qFormat/>
+    <w:rPr>
+      <w:rFonts w:cs="OpenSymbol"/>
+    </w:rPr>
+  </w:style>
+  <w:style w:type="character" w:styleId="ListLabel149">
+    <w:name w:val="ListLabel 149"/>
+    <w:qFormat/>
+    <w:rPr>
+      <w:rFonts w:cs="OpenSymbol"/>
+    </w:rPr>
+  </w:style>
+  <w:style w:type="character" w:styleId="ListLabel150">
+    <w:name w:val="ListLabel 150"/>
+    <w:qFormat/>
+    <w:rPr>
+      <w:rFonts w:cs="OpenSymbol"/>
+    </w:rPr>
+  </w:style>
+  <w:style w:type="character" w:styleId="ListLabel151">
+    <w:name w:val="ListLabel 151"/>
+    <w:qFormat/>
+    <w:rPr>
+      <w:rFonts w:cs="OpenSymbol"/>
+    </w:rPr>
+  </w:style>
+  <w:style w:type="character" w:styleId="ListLabel152">
+    <w:name w:val="ListLabel 152"/>
+    <w:qFormat/>
+    <w:rPr>
+      <w:rFonts w:cs="OpenSymbol"/>
+    </w:rPr>
+  </w:style>
+  <w:style w:type="character" w:styleId="ListLabel153">
+    <w:name w:val="ListLabel 153"/>
+    <w:qFormat/>
+    <w:rPr>
+      <w:rFonts w:cs="OpenSymbol"/>
+    </w:rPr>
+  </w:style>
+  <w:style w:type="character" w:styleId="ListLabel154">
+    <w:name w:val="ListLabel 154"/>
+    <w:qFormat/>
+    <w:rPr>
+      <w:rFonts w:cs="OpenSymbol"/>
+    </w:rPr>
+  </w:style>
+  <w:style w:type="character" w:styleId="ListLabel155">
+    <w:name w:val="ListLabel 155"/>
+    <w:qFormat/>
+    <w:rPr>
+      <w:rFonts w:cs="OpenSymbol"/>
+    </w:rPr>
+  </w:style>
+  <w:style w:type="character" w:styleId="ListLabel156">
+    <w:name w:val="ListLabel 156"/>
+    <w:qFormat/>
+    <w:rPr>
+      <w:rFonts w:cs="OpenSymbol"/>
+    </w:rPr>
+  </w:style>
+  <w:style w:type="character" w:styleId="ListLabel157">
+    <w:name w:val="ListLabel 157"/>
+    <w:qFormat/>
+    <w:rPr>
+      <w:rFonts w:cs="OpenSymbol"/>
+    </w:rPr>
+  </w:style>
+  <w:style w:type="character" w:styleId="ListLabel158">
+    <w:name w:val="ListLabel 158"/>
+    <w:qFormat/>
+    <w:rPr>
+      <w:rFonts w:cs="OpenSymbol"/>
+    </w:rPr>
+  </w:style>
+  <w:style w:type="character" w:styleId="ListLabel159">
+    <w:name w:val="ListLabel 159"/>
+    <w:qFormat/>
+    <w:rPr>
+      <w:rFonts w:cs="OpenSymbol"/>
+    </w:rPr>
+  </w:style>
+  <w:style w:type="character" w:styleId="ListLabel160">
+    <w:name w:val="ListLabel 160"/>
+    <w:qFormat/>
+    <w:rPr>
+      <w:rFonts w:cs="OpenSymbol"/>
+    </w:rPr>
+  </w:style>
+  <w:style w:type="character" w:styleId="ListLabel161">
+    <w:name w:val="ListLabel 161"/>
+    <w:qFormat/>
+    <w:rPr>
+      <w:rFonts w:cs="OpenSymbol"/>
+    </w:rPr>
+  </w:style>
+  <w:style w:type="character" w:styleId="ListLabel162">
+    <w:name w:val="ListLabel 162"/>
+    <w:qFormat/>
+    <w:rPr>
+      <w:rFonts w:cs="OpenSymbol"/>
     </w:rPr>
   </w:style>
   <w:style w:type="paragraph" w:styleId="Heading">

</xml_diff>

<commit_message>
Updated testsuite notes document
</commit_message>
<xml_diff>
--- a/LUMA/cases/testsuite/notes/CaseNotes.docx
+++ b/LUMA/cases/testsuite/notes/CaseNotes.docx
@@ -370,15 +370,7 @@
           <w:sz w:val="24"/>
           <w:szCs w:val="24"/>
         </w:rPr>
-        <w:t xml:space="preserve">Works fine – </w:t>
-      </w:r>
-      <w:r>
-        <w:rPr>
-          <w:color w:val="000000"/>
-          <w:sz w:val="24"/>
-          <w:szCs w:val="24"/>
-        </w:rPr>
-        <w:t>actually the results are different between runs</w:t>
+        <w:t>Works fine</w:t>
       </w:r>
     </w:p>
     <w:p>
@@ -516,24 +508,6 @@
         </w:rPr>
         <w:t>Works fine</w:t>
       </w:r>
-      <w:bookmarkStart w:id="0" w:name="__DdeLink__37_1254921384"/>
-      <w:r>
-        <w:rPr>
-          <w:color w:val="000000"/>
-          <w:sz w:val="24"/>
-          <w:szCs w:val="24"/>
-        </w:rPr>
-        <w:t xml:space="preserve"> – </w:t>
-      </w:r>
-      <w:bookmarkEnd w:id="0"/>
-      <w:r>
-        <w:rPr>
-          <w:color w:val="000000"/>
-          <w:sz w:val="24"/>
-          <w:szCs w:val="24"/>
-        </w:rPr>
-        <w:t>actually returns error code</w:t>
-      </w:r>
     </w:p>
     <w:p>
       <w:pPr>
@@ -627,15 +601,7 @@
           <w:sz w:val="24"/>
           <w:szCs w:val="24"/>
         </w:rPr>
-        <w:t xml:space="preserve">Works fine – </w:t>
-      </w:r>
-      <w:r>
-        <w:rPr>
-          <w:color w:val="000000"/>
-          <w:sz w:val="24"/>
-          <w:szCs w:val="24"/>
-        </w:rPr>
-        <w:t>actually returns error code</w:t>
+        <w:t>Works fine</w:t>
       </w:r>
     </w:p>
     <w:p>
@@ -730,15 +696,7 @@
           <w:sz w:val="24"/>
           <w:szCs w:val="24"/>
         </w:rPr>
-        <w:t xml:space="preserve">Works fine – </w:t>
-      </w:r>
-      <w:r>
-        <w:rPr>
-          <w:color w:val="000000"/>
-          <w:sz w:val="24"/>
-          <w:szCs w:val="24"/>
-        </w:rPr>
-        <w:t>actually returns error code</w:t>
+        <w:t>Works fine</w:t>
       </w:r>
     </w:p>
     <w:p>
@@ -833,15 +791,7 @@
           <w:sz w:val="24"/>
           <w:szCs w:val="24"/>
         </w:rPr>
-        <w:t xml:space="preserve">Works fine – </w:t>
-      </w:r>
-      <w:r>
-        <w:rPr>
-          <w:color w:val="000000"/>
-          <w:sz w:val="24"/>
-          <w:szCs w:val="24"/>
-        </w:rPr>
-        <w:t>actually returns error code</w:t>
+        <w:t>Works fine</w:t>
       </w:r>
     </w:p>
     <w:p>
@@ -3125,6 +3075,386 @@
       <w:rFonts w:cs="OpenSymbol"/>
     </w:rPr>
   </w:style>
+  <w:style w:type="character" w:styleId="ListLabel163">
+    <w:name w:val="ListLabel 163"/>
+    <w:qFormat/>
+    <w:rPr>
+      <w:rFonts w:cs="OpenSymbol"/>
+      <w:b w:val="false"/>
+    </w:rPr>
+  </w:style>
+  <w:style w:type="character" w:styleId="ListLabel164">
+    <w:name w:val="ListLabel 164"/>
+    <w:qFormat/>
+    <w:rPr>
+      <w:rFonts w:cs="OpenSymbol"/>
+    </w:rPr>
+  </w:style>
+  <w:style w:type="character" w:styleId="ListLabel165">
+    <w:name w:val="ListLabel 165"/>
+    <w:qFormat/>
+    <w:rPr>
+      <w:rFonts w:cs="OpenSymbol"/>
+    </w:rPr>
+  </w:style>
+  <w:style w:type="character" w:styleId="ListLabel166">
+    <w:name w:val="ListLabel 166"/>
+    <w:qFormat/>
+    <w:rPr>
+      <w:rFonts w:cs="OpenSymbol"/>
+    </w:rPr>
+  </w:style>
+  <w:style w:type="character" w:styleId="ListLabel167">
+    <w:name w:val="ListLabel 167"/>
+    <w:qFormat/>
+    <w:rPr>
+      <w:rFonts w:cs="OpenSymbol"/>
+    </w:rPr>
+  </w:style>
+  <w:style w:type="character" w:styleId="ListLabel168">
+    <w:name w:val="ListLabel 168"/>
+    <w:qFormat/>
+    <w:rPr>
+      <w:rFonts w:cs="OpenSymbol"/>
+    </w:rPr>
+  </w:style>
+  <w:style w:type="character" w:styleId="ListLabel169">
+    <w:name w:val="ListLabel 169"/>
+    <w:qFormat/>
+    <w:rPr>
+      <w:rFonts w:cs="OpenSymbol"/>
+    </w:rPr>
+  </w:style>
+  <w:style w:type="character" w:styleId="ListLabel170">
+    <w:name w:val="ListLabel 170"/>
+    <w:qFormat/>
+    <w:rPr>
+      <w:rFonts w:cs="OpenSymbol"/>
+    </w:rPr>
+  </w:style>
+  <w:style w:type="character" w:styleId="ListLabel171">
+    <w:name w:val="ListLabel 171"/>
+    <w:qFormat/>
+    <w:rPr>
+      <w:rFonts w:cs="OpenSymbol"/>
+    </w:rPr>
+  </w:style>
+  <w:style w:type="character" w:styleId="ListLabel172">
+    <w:name w:val="ListLabel 172"/>
+    <w:qFormat/>
+    <w:rPr>
+      <w:rFonts w:cs="OpenSymbol"/>
+      <w:b w:val="false"/>
+    </w:rPr>
+  </w:style>
+  <w:style w:type="character" w:styleId="ListLabel173">
+    <w:name w:val="ListLabel 173"/>
+    <w:qFormat/>
+    <w:rPr>
+      <w:rFonts w:cs="OpenSymbol"/>
+    </w:rPr>
+  </w:style>
+  <w:style w:type="character" w:styleId="ListLabel174">
+    <w:name w:val="ListLabel 174"/>
+    <w:qFormat/>
+    <w:rPr>
+      <w:rFonts w:cs="OpenSymbol"/>
+    </w:rPr>
+  </w:style>
+  <w:style w:type="character" w:styleId="ListLabel175">
+    <w:name w:val="ListLabel 175"/>
+    <w:qFormat/>
+    <w:rPr>
+      <w:rFonts w:cs="OpenSymbol"/>
+    </w:rPr>
+  </w:style>
+  <w:style w:type="character" w:styleId="ListLabel176">
+    <w:name w:val="ListLabel 176"/>
+    <w:qFormat/>
+    <w:rPr>
+      <w:rFonts w:cs="OpenSymbol"/>
+    </w:rPr>
+  </w:style>
+  <w:style w:type="character" w:styleId="ListLabel177">
+    <w:name w:val="ListLabel 177"/>
+    <w:qFormat/>
+    <w:rPr>
+      <w:rFonts w:cs="OpenSymbol"/>
+    </w:rPr>
+  </w:style>
+  <w:style w:type="character" w:styleId="ListLabel178">
+    <w:name w:val="ListLabel 178"/>
+    <w:qFormat/>
+    <w:rPr>
+      <w:rFonts w:cs="OpenSymbol"/>
+    </w:rPr>
+  </w:style>
+  <w:style w:type="character" w:styleId="ListLabel179">
+    <w:name w:val="ListLabel 179"/>
+    <w:qFormat/>
+    <w:rPr>
+      <w:rFonts w:cs="OpenSymbol"/>
+    </w:rPr>
+  </w:style>
+  <w:style w:type="character" w:styleId="ListLabel180">
+    <w:name w:val="ListLabel 180"/>
+    <w:qFormat/>
+    <w:rPr>
+      <w:rFonts w:cs="OpenSymbol"/>
+    </w:rPr>
+  </w:style>
+  <w:style w:type="character" w:styleId="ListLabel181">
+    <w:name w:val="ListLabel 181"/>
+    <w:qFormat/>
+    <w:rPr>
+      <w:rFonts w:cs="OpenSymbol"/>
+    </w:rPr>
+  </w:style>
+  <w:style w:type="character" w:styleId="ListLabel182">
+    <w:name w:val="ListLabel 182"/>
+    <w:qFormat/>
+    <w:rPr>
+      <w:rFonts w:cs="OpenSymbol"/>
+    </w:rPr>
+  </w:style>
+  <w:style w:type="character" w:styleId="ListLabel183">
+    <w:name w:val="ListLabel 183"/>
+    <w:qFormat/>
+    <w:rPr>
+      <w:rFonts w:cs="OpenSymbol"/>
+    </w:rPr>
+  </w:style>
+  <w:style w:type="character" w:styleId="ListLabel184">
+    <w:name w:val="ListLabel 184"/>
+    <w:qFormat/>
+    <w:rPr>
+      <w:rFonts w:cs="OpenSymbol"/>
+    </w:rPr>
+  </w:style>
+  <w:style w:type="character" w:styleId="ListLabel185">
+    <w:name w:val="ListLabel 185"/>
+    <w:qFormat/>
+    <w:rPr>
+      <w:rFonts w:cs="OpenSymbol"/>
+    </w:rPr>
+  </w:style>
+  <w:style w:type="character" w:styleId="ListLabel186">
+    <w:name w:val="ListLabel 186"/>
+    <w:qFormat/>
+    <w:rPr>
+      <w:rFonts w:cs="OpenSymbol"/>
+    </w:rPr>
+  </w:style>
+  <w:style w:type="character" w:styleId="ListLabel187">
+    <w:name w:val="ListLabel 187"/>
+    <w:qFormat/>
+    <w:rPr>
+      <w:rFonts w:cs="OpenSymbol"/>
+    </w:rPr>
+  </w:style>
+  <w:style w:type="character" w:styleId="ListLabel188">
+    <w:name w:val="ListLabel 188"/>
+    <w:qFormat/>
+    <w:rPr>
+      <w:rFonts w:cs="OpenSymbol"/>
+    </w:rPr>
+  </w:style>
+  <w:style w:type="character" w:styleId="ListLabel189">
+    <w:name w:val="ListLabel 189"/>
+    <w:qFormat/>
+    <w:rPr>
+      <w:rFonts w:cs="OpenSymbol"/>
+    </w:rPr>
+  </w:style>
+  <w:style w:type="character" w:styleId="ListLabel190">
+    <w:name w:val="ListLabel 190"/>
+    <w:qFormat/>
+    <w:rPr>
+      <w:rFonts w:cs="OpenSymbol"/>
+    </w:rPr>
+  </w:style>
+  <w:style w:type="character" w:styleId="ListLabel191">
+    <w:name w:val="ListLabel 191"/>
+    <w:qFormat/>
+    <w:rPr>
+      <w:rFonts w:cs="OpenSymbol"/>
+    </w:rPr>
+  </w:style>
+  <w:style w:type="character" w:styleId="ListLabel192">
+    <w:name w:val="ListLabel 192"/>
+    <w:qFormat/>
+    <w:rPr>
+      <w:rFonts w:cs="OpenSymbol"/>
+    </w:rPr>
+  </w:style>
+  <w:style w:type="character" w:styleId="ListLabel193">
+    <w:name w:val="ListLabel 193"/>
+    <w:qFormat/>
+    <w:rPr>
+      <w:rFonts w:cs="OpenSymbol"/>
+    </w:rPr>
+  </w:style>
+  <w:style w:type="character" w:styleId="ListLabel194">
+    <w:name w:val="ListLabel 194"/>
+    <w:qFormat/>
+    <w:rPr>
+      <w:rFonts w:cs="OpenSymbol"/>
+    </w:rPr>
+  </w:style>
+  <w:style w:type="character" w:styleId="ListLabel195">
+    <w:name w:val="ListLabel 195"/>
+    <w:qFormat/>
+    <w:rPr>
+      <w:rFonts w:cs="OpenSymbol"/>
+    </w:rPr>
+  </w:style>
+  <w:style w:type="character" w:styleId="ListLabel196">
+    <w:name w:val="ListLabel 196"/>
+    <w:qFormat/>
+    <w:rPr>
+      <w:rFonts w:cs="OpenSymbol"/>
+    </w:rPr>
+  </w:style>
+  <w:style w:type="character" w:styleId="ListLabel197">
+    <w:name w:val="ListLabel 197"/>
+    <w:qFormat/>
+    <w:rPr>
+      <w:rFonts w:cs="OpenSymbol"/>
+    </w:rPr>
+  </w:style>
+  <w:style w:type="character" w:styleId="ListLabel198">
+    <w:name w:val="ListLabel 198"/>
+    <w:qFormat/>
+    <w:rPr>
+      <w:rFonts w:cs="OpenSymbol"/>
+    </w:rPr>
+  </w:style>
+  <w:style w:type="character" w:styleId="ListLabel199">
+    <w:name w:val="ListLabel 199"/>
+    <w:qFormat/>
+    <w:rPr>
+      <w:rFonts w:cs="OpenSymbol"/>
+    </w:rPr>
+  </w:style>
+  <w:style w:type="character" w:styleId="ListLabel200">
+    <w:name w:val="ListLabel 200"/>
+    <w:qFormat/>
+    <w:rPr>
+      <w:rFonts w:cs="OpenSymbol"/>
+    </w:rPr>
+  </w:style>
+  <w:style w:type="character" w:styleId="ListLabel201">
+    <w:name w:val="ListLabel 201"/>
+    <w:qFormat/>
+    <w:rPr>
+      <w:rFonts w:cs="OpenSymbol"/>
+    </w:rPr>
+  </w:style>
+  <w:style w:type="character" w:styleId="ListLabel202">
+    <w:name w:val="ListLabel 202"/>
+    <w:qFormat/>
+    <w:rPr>
+      <w:rFonts w:cs="OpenSymbol"/>
+    </w:rPr>
+  </w:style>
+  <w:style w:type="character" w:styleId="ListLabel203">
+    <w:name w:val="ListLabel 203"/>
+    <w:qFormat/>
+    <w:rPr>
+      <w:rFonts w:cs="OpenSymbol"/>
+    </w:rPr>
+  </w:style>
+  <w:style w:type="character" w:styleId="ListLabel204">
+    <w:name w:val="ListLabel 204"/>
+    <w:qFormat/>
+    <w:rPr>
+      <w:rFonts w:cs="OpenSymbol"/>
+    </w:rPr>
+  </w:style>
+  <w:style w:type="character" w:styleId="ListLabel205">
+    <w:name w:val="ListLabel 205"/>
+    <w:qFormat/>
+    <w:rPr>
+      <w:rFonts w:cs="OpenSymbol"/>
+    </w:rPr>
+  </w:style>
+  <w:style w:type="character" w:styleId="ListLabel206">
+    <w:name w:val="ListLabel 206"/>
+    <w:qFormat/>
+    <w:rPr>
+      <w:rFonts w:cs="OpenSymbol"/>
+    </w:rPr>
+  </w:style>
+  <w:style w:type="character" w:styleId="ListLabel207">
+    <w:name w:val="ListLabel 207"/>
+    <w:qFormat/>
+    <w:rPr>
+      <w:rFonts w:cs="OpenSymbol"/>
+    </w:rPr>
+  </w:style>
+  <w:style w:type="character" w:styleId="ListLabel208">
+    <w:name w:val="ListLabel 208"/>
+    <w:qFormat/>
+    <w:rPr>
+      <w:rFonts w:cs="OpenSymbol"/>
+    </w:rPr>
+  </w:style>
+  <w:style w:type="character" w:styleId="ListLabel209">
+    <w:name w:val="ListLabel 209"/>
+    <w:qFormat/>
+    <w:rPr>
+      <w:rFonts w:cs="OpenSymbol"/>
+    </w:rPr>
+  </w:style>
+  <w:style w:type="character" w:styleId="ListLabel210">
+    <w:name w:val="ListLabel 210"/>
+    <w:qFormat/>
+    <w:rPr>
+      <w:rFonts w:cs="OpenSymbol"/>
+    </w:rPr>
+  </w:style>
+  <w:style w:type="character" w:styleId="ListLabel211">
+    <w:name w:val="ListLabel 211"/>
+    <w:qFormat/>
+    <w:rPr>
+      <w:rFonts w:cs="OpenSymbol"/>
+    </w:rPr>
+  </w:style>
+  <w:style w:type="character" w:styleId="ListLabel212">
+    <w:name w:val="ListLabel 212"/>
+    <w:qFormat/>
+    <w:rPr>
+      <w:rFonts w:cs="OpenSymbol"/>
+    </w:rPr>
+  </w:style>
+  <w:style w:type="character" w:styleId="ListLabel213">
+    <w:name w:val="ListLabel 213"/>
+    <w:qFormat/>
+    <w:rPr>
+      <w:rFonts w:cs="OpenSymbol"/>
+    </w:rPr>
+  </w:style>
+  <w:style w:type="character" w:styleId="ListLabel214">
+    <w:name w:val="ListLabel 214"/>
+    <w:qFormat/>
+    <w:rPr>
+      <w:rFonts w:cs="OpenSymbol"/>
+    </w:rPr>
+  </w:style>
+  <w:style w:type="character" w:styleId="ListLabel215">
+    <w:name w:val="ListLabel 215"/>
+    <w:qFormat/>
+    <w:rPr>
+      <w:rFonts w:cs="OpenSymbol"/>
+    </w:rPr>
+  </w:style>
+  <w:style w:type="character" w:styleId="ListLabel216">
+    <w:name w:val="ListLabel 216"/>
+    <w:qFormat/>
+    <w:rPr>
+      <w:rFonts w:cs="OpenSymbol"/>
+    </w:rPr>
+  </w:style>
   <w:style w:type="paragraph" w:styleId="Heading">
     <w:name w:val="Heading"/>
     <w:basedOn w:val="Normal"/>

</xml_diff>

<commit_message>
Added first two 3D cases to test suite
</commit_message>
<xml_diff>
--- a/LUMA/cases/testsuite/notes/CaseNotes.docx
+++ b/LUMA/cases/testsuite/notes/CaseNotes.docx
@@ -858,7 +858,146 @@
         <w:rPr/>
       </w:pPr>
       <w:r>
+        <w:rPr>
+          <w:b w:val="false"/>
+          <w:bCs w:val="false"/>
+        </w:rPr>
+        <w:t>Case0</w:t>
+      </w:r>
+      <w:r>
+        <w:rPr>
+          <w:b w:val="false"/>
+          <w:bCs w:val="false"/>
+        </w:rPr>
+        <w:t>3</w:t>
+      </w:r>
+      <w:r>
+        <w:rPr>
+          <w:b w:val="false"/>
+          <w:bCs w:val="false"/>
+        </w:rPr>
+        <w:t>0</w:t>
+      </w:r>
+    </w:p>
+    <w:p>
+      <w:pPr>
+        <w:pStyle w:val="Normal"/>
+        <w:numPr>
+          <w:ilvl w:val="0"/>
+          <w:numId w:val="1"/>
+        </w:numPr>
         <w:rPr/>
+      </w:pPr>
+      <w:r>
+        <w:rPr>
+          <w:b w:val="false"/>
+          <w:bCs w:val="false"/>
+        </w:rPr>
+        <w:t>Works fine</w:t>
+      </w:r>
+    </w:p>
+    <w:p>
+      <w:pPr>
+        <w:pStyle w:val="Normal"/>
+        <w:numPr>
+          <w:ilvl w:val="0"/>
+          <w:numId w:val="1"/>
+        </w:numPr>
+        <w:rPr/>
+      </w:pPr>
+      <w:r>
+        <w:rPr>
+          <w:b w:val="false"/>
+          <w:bCs w:val="false"/>
+        </w:rPr>
+        <w:t>Needs IB point cloud in input directory</w:t>
+      </w:r>
+    </w:p>
+    <w:p>
+      <w:pPr>
+        <w:pStyle w:val="Normal"/>
+        <w:rPr/>
+      </w:pPr>
+      <w:r>
+        <w:rPr>
+          <w:b w:val="false"/>
+          <w:bCs w:val="false"/>
+        </w:rPr>
+        <w:t>Case0</w:t>
+      </w:r>
+      <w:r>
+        <w:rPr>
+          <w:b w:val="false"/>
+          <w:bCs w:val="false"/>
+        </w:rPr>
+        <w:t>3</w:t>
+      </w:r>
+      <w:r>
+        <w:rPr>
+          <w:b w:val="false"/>
+          <w:bCs w:val="false"/>
+        </w:rPr>
+        <w:t>1</w:t>
+      </w:r>
+    </w:p>
+    <w:p>
+      <w:pPr>
+        <w:pStyle w:val="Normal"/>
+        <w:numPr>
+          <w:ilvl w:val="0"/>
+          <w:numId w:val="2"/>
+        </w:numPr>
+        <w:rPr/>
+      </w:pPr>
+      <w:r>
+        <w:rPr>
+          <w:b w:val="false"/>
+          <w:bCs w:val="false"/>
+          <w:color w:val="000000"/>
+          <w:sz w:val="24"/>
+          <w:szCs w:val="24"/>
+        </w:rPr>
+        <w:t>Works fine</w:t>
+      </w:r>
+    </w:p>
+    <w:p>
+      <w:pPr>
+        <w:pStyle w:val="Normal"/>
+        <w:numPr>
+          <w:ilvl w:val="0"/>
+          <w:numId w:val="2"/>
+        </w:numPr>
+        <w:rPr/>
+      </w:pPr>
+      <w:r>
+        <w:rPr>
+          <w:b w:val="false"/>
+          <w:bCs w:val="false"/>
+          <w:color w:val="000000"/>
+          <w:sz w:val="24"/>
+          <w:szCs w:val="24"/>
+        </w:rPr>
+        <w:t xml:space="preserve">Needs IB point cloud in input directory and restart files from case </w:t>
+      </w:r>
+      <w:r>
+        <w:rPr>
+          <w:b w:val="false"/>
+          <w:bCs w:val="false"/>
+          <w:color w:val="000000"/>
+          <w:sz w:val="24"/>
+          <w:szCs w:val="24"/>
+        </w:rPr>
+        <w:t>3</w:t>
+      </w:r>
+      <w:r>
+        <w:rPr>
+          <w:b w:val="false"/>
+          <w:bCs w:val="false"/>
+          <w:color w:val="000000"/>
+          <w:sz w:val="24"/>
+          <w:szCs w:val="24"/>
+        </w:rPr>
+        <w:t xml:space="preserve">0 </w:t>
       </w:r>
     </w:p>
     <w:sectPr>
@@ -3455,6 +3594,386 @@
       <w:rFonts w:cs="OpenSymbol"/>
     </w:rPr>
   </w:style>
+  <w:style w:type="character" w:styleId="ListLabel217">
+    <w:name w:val="ListLabel 217"/>
+    <w:qFormat/>
+    <w:rPr>
+      <w:rFonts w:cs="OpenSymbol"/>
+      <w:b w:val="false"/>
+    </w:rPr>
+  </w:style>
+  <w:style w:type="character" w:styleId="ListLabel218">
+    <w:name w:val="ListLabel 218"/>
+    <w:qFormat/>
+    <w:rPr>
+      <w:rFonts w:cs="OpenSymbol"/>
+    </w:rPr>
+  </w:style>
+  <w:style w:type="character" w:styleId="ListLabel219">
+    <w:name w:val="ListLabel 219"/>
+    <w:qFormat/>
+    <w:rPr>
+      <w:rFonts w:cs="OpenSymbol"/>
+    </w:rPr>
+  </w:style>
+  <w:style w:type="character" w:styleId="ListLabel220">
+    <w:name w:val="ListLabel 220"/>
+    <w:qFormat/>
+    <w:rPr>
+      <w:rFonts w:cs="OpenSymbol"/>
+    </w:rPr>
+  </w:style>
+  <w:style w:type="character" w:styleId="ListLabel221">
+    <w:name w:val="ListLabel 221"/>
+    <w:qFormat/>
+    <w:rPr>
+      <w:rFonts w:cs="OpenSymbol"/>
+    </w:rPr>
+  </w:style>
+  <w:style w:type="character" w:styleId="ListLabel222">
+    <w:name w:val="ListLabel 222"/>
+    <w:qFormat/>
+    <w:rPr>
+      <w:rFonts w:cs="OpenSymbol"/>
+    </w:rPr>
+  </w:style>
+  <w:style w:type="character" w:styleId="ListLabel223">
+    <w:name w:val="ListLabel 223"/>
+    <w:qFormat/>
+    <w:rPr>
+      <w:rFonts w:cs="OpenSymbol"/>
+    </w:rPr>
+  </w:style>
+  <w:style w:type="character" w:styleId="ListLabel224">
+    <w:name w:val="ListLabel 224"/>
+    <w:qFormat/>
+    <w:rPr>
+      <w:rFonts w:cs="OpenSymbol"/>
+    </w:rPr>
+  </w:style>
+  <w:style w:type="character" w:styleId="ListLabel225">
+    <w:name w:val="ListLabel 225"/>
+    <w:qFormat/>
+    <w:rPr>
+      <w:rFonts w:cs="OpenSymbol"/>
+    </w:rPr>
+  </w:style>
+  <w:style w:type="character" w:styleId="ListLabel226">
+    <w:name w:val="ListLabel 226"/>
+    <w:qFormat/>
+    <w:rPr>
+      <w:rFonts w:cs="OpenSymbol"/>
+      <w:b w:val="false"/>
+    </w:rPr>
+  </w:style>
+  <w:style w:type="character" w:styleId="ListLabel227">
+    <w:name w:val="ListLabel 227"/>
+    <w:qFormat/>
+    <w:rPr>
+      <w:rFonts w:cs="OpenSymbol"/>
+    </w:rPr>
+  </w:style>
+  <w:style w:type="character" w:styleId="ListLabel228">
+    <w:name w:val="ListLabel 228"/>
+    <w:qFormat/>
+    <w:rPr>
+      <w:rFonts w:cs="OpenSymbol"/>
+    </w:rPr>
+  </w:style>
+  <w:style w:type="character" w:styleId="ListLabel229">
+    <w:name w:val="ListLabel 229"/>
+    <w:qFormat/>
+    <w:rPr>
+      <w:rFonts w:cs="OpenSymbol"/>
+    </w:rPr>
+  </w:style>
+  <w:style w:type="character" w:styleId="ListLabel230">
+    <w:name w:val="ListLabel 230"/>
+    <w:qFormat/>
+    <w:rPr>
+      <w:rFonts w:cs="OpenSymbol"/>
+    </w:rPr>
+  </w:style>
+  <w:style w:type="character" w:styleId="ListLabel231">
+    <w:name w:val="ListLabel 231"/>
+    <w:qFormat/>
+    <w:rPr>
+      <w:rFonts w:cs="OpenSymbol"/>
+    </w:rPr>
+  </w:style>
+  <w:style w:type="character" w:styleId="ListLabel232">
+    <w:name w:val="ListLabel 232"/>
+    <w:qFormat/>
+    <w:rPr>
+      <w:rFonts w:cs="OpenSymbol"/>
+    </w:rPr>
+  </w:style>
+  <w:style w:type="character" w:styleId="ListLabel233">
+    <w:name w:val="ListLabel 233"/>
+    <w:qFormat/>
+    <w:rPr>
+      <w:rFonts w:cs="OpenSymbol"/>
+    </w:rPr>
+  </w:style>
+  <w:style w:type="character" w:styleId="ListLabel234">
+    <w:name w:val="ListLabel 234"/>
+    <w:qFormat/>
+    <w:rPr>
+      <w:rFonts w:cs="OpenSymbol"/>
+    </w:rPr>
+  </w:style>
+  <w:style w:type="character" w:styleId="ListLabel235">
+    <w:name w:val="ListLabel 235"/>
+    <w:qFormat/>
+    <w:rPr>
+      <w:rFonts w:cs="OpenSymbol"/>
+    </w:rPr>
+  </w:style>
+  <w:style w:type="character" w:styleId="ListLabel236">
+    <w:name w:val="ListLabel 236"/>
+    <w:qFormat/>
+    <w:rPr>
+      <w:rFonts w:cs="OpenSymbol"/>
+    </w:rPr>
+  </w:style>
+  <w:style w:type="character" w:styleId="ListLabel237">
+    <w:name w:val="ListLabel 237"/>
+    <w:qFormat/>
+    <w:rPr>
+      <w:rFonts w:cs="OpenSymbol"/>
+    </w:rPr>
+  </w:style>
+  <w:style w:type="character" w:styleId="ListLabel238">
+    <w:name w:val="ListLabel 238"/>
+    <w:qFormat/>
+    <w:rPr>
+      <w:rFonts w:cs="OpenSymbol"/>
+    </w:rPr>
+  </w:style>
+  <w:style w:type="character" w:styleId="ListLabel239">
+    <w:name w:val="ListLabel 239"/>
+    <w:qFormat/>
+    <w:rPr>
+      <w:rFonts w:cs="OpenSymbol"/>
+    </w:rPr>
+  </w:style>
+  <w:style w:type="character" w:styleId="ListLabel240">
+    <w:name w:val="ListLabel 240"/>
+    <w:qFormat/>
+    <w:rPr>
+      <w:rFonts w:cs="OpenSymbol"/>
+    </w:rPr>
+  </w:style>
+  <w:style w:type="character" w:styleId="ListLabel241">
+    <w:name w:val="ListLabel 241"/>
+    <w:qFormat/>
+    <w:rPr>
+      <w:rFonts w:cs="OpenSymbol"/>
+    </w:rPr>
+  </w:style>
+  <w:style w:type="character" w:styleId="ListLabel242">
+    <w:name w:val="ListLabel 242"/>
+    <w:qFormat/>
+    <w:rPr>
+      <w:rFonts w:cs="OpenSymbol"/>
+    </w:rPr>
+  </w:style>
+  <w:style w:type="character" w:styleId="ListLabel243">
+    <w:name w:val="ListLabel 243"/>
+    <w:qFormat/>
+    <w:rPr>
+      <w:rFonts w:cs="OpenSymbol"/>
+    </w:rPr>
+  </w:style>
+  <w:style w:type="character" w:styleId="ListLabel244">
+    <w:name w:val="ListLabel 244"/>
+    <w:qFormat/>
+    <w:rPr>
+      <w:rFonts w:cs="OpenSymbol"/>
+    </w:rPr>
+  </w:style>
+  <w:style w:type="character" w:styleId="ListLabel245">
+    <w:name w:val="ListLabel 245"/>
+    <w:qFormat/>
+    <w:rPr>
+      <w:rFonts w:cs="OpenSymbol"/>
+    </w:rPr>
+  </w:style>
+  <w:style w:type="character" w:styleId="ListLabel246">
+    <w:name w:val="ListLabel 246"/>
+    <w:qFormat/>
+    <w:rPr>
+      <w:rFonts w:cs="OpenSymbol"/>
+    </w:rPr>
+  </w:style>
+  <w:style w:type="character" w:styleId="ListLabel247">
+    <w:name w:val="ListLabel 247"/>
+    <w:qFormat/>
+    <w:rPr>
+      <w:rFonts w:cs="OpenSymbol"/>
+    </w:rPr>
+  </w:style>
+  <w:style w:type="character" w:styleId="ListLabel248">
+    <w:name w:val="ListLabel 248"/>
+    <w:qFormat/>
+    <w:rPr>
+      <w:rFonts w:cs="OpenSymbol"/>
+    </w:rPr>
+  </w:style>
+  <w:style w:type="character" w:styleId="ListLabel249">
+    <w:name w:val="ListLabel 249"/>
+    <w:qFormat/>
+    <w:rPr>
+      <w:rFonts w:cs="OpenSymbol"/>
+    </w:rPr>
+  </w:style>
+  <w:style w:type="character" w:styleId="ListLabel250">
+    <w:name w:val="ListLabel 250"/>
+    <w:qFormat/>
+    <w:rPr>
+      <w:rFonts w:cs="OpenSymbol"/>
+    </w:rPr>
+  </w:style>
+  <w:style w:type="character" w:styleId="ListLabel251">
+    <w:name w:val="ListLabel 251"/>
+    <w:qFormat/>
+    <w:rPr>
+      <w:rFonts w:cs="OpenSymbol"/>
+    </w:rPr>
+  </w:style>
+  <w:style w:type="character" w:styleId="ListLabel252">
+    <w:name w:val="ListLabel 252"/>
+    <w:qFormat/>
+    <w:rPr>
+      <w:rFonts w:cs="OpenSymbol"/>
+    </w:rPr>
+  </w:style>
+  <w:style w:type="character" w:styleId="ListLabel253">
+    <w:name w:val="ListLabel 253"/>
+    <w:qFormat/>
+    <w:rPr>
+      <w:rFonts w:cs="OpenSymbol"/>
+    </w:rPr>
+  </w:style>
+  <w:style w:type="character" w:styleId="ListLabel254">
+    <w:name w:val="ListLabel 254"/>
+    <w:qFormat/>
+    <w:rPr>
+      <w:rFonts w:cs="OpenSymbol"/>
+    </w:rPr>
+  </w:style>
+  <w:style w:type="character" w:styleId="ListLabel255">
+    <w:name w:val="ListLabel 255"/>
+    <w:qFormat/>
+    <w:rPr>
+      <w:rFonts w:cs="OpenSymbol"/>
+    </w:rPr>
+  </w:style>
+  <w:style w:type="character" w:styleId="ListLabel256">
+    <w:name w:val="ListLabel 256"/>
+    <w:qFormat/>
+    <w:rPr>
+      <w:rFonts w:cs="OpenSymbol"/>
+    </w:rPr>
+  </w:style>
+  <w:style w:type="character" w:styleId="ListLabel257">
+    <w:name w:val="ListLabel 257"/>
+    <w:qFormat/>
+    <w:rPr>
+      <w:rFonts w:cs="OpenSymbol"/>
+    </w:rPr>
+  </w:style>
+  <w:style w:type="character" w:styleId="ListLabel258">
+    <w:name w:val="ListLabel 258"/>
+    <w:qFormat/>
+    <w:rPr>
+      <w:rFonts w:cs="OpenSymbol"/>
+    </w:rPr>
+  </w:style>
+  <w:style w:type="character" w:styleId="ListLabel259">
+    <w:name w:val="ListLabel 259"/>
+    <w:qFormat/>
+    <w:rPr>
+      <w:rFonts w:cs="OpenSymbol"/>
+    </w:rPr>
+  </w:style>
+  <w:style w:type="character" w:styleId="ListLabel260">
+    <w:name w:val="ListLabel 260"/>
+    <w:qFormat/>
+    <w:rPr>
+      <w:rFonts w:cs="OpenSymbol"/>
+    </w:rPr>
+  </w:style>
+  <w:style w:type="character" w:styleId="ListLabel261">
+    <w:name w:val="ListLabel 261"/>
+    <w:qFormat/>
+    <w:rPr>
+      <w:rFonts w:cs="OpenSymbol"/>
+    </w:rPr>
+  </w:style>
+  <w:style w:type="character" w:styleId="ListLabel262">
+    <w:name w:val="ListLabel 262"/>
+    <w:qFormat/>
+    <w:rPr>
+      <w:rFonts w:cs="OpenSymbol"/>
+    </w:rPr>
+  </w:style>
+  <w:style w:type="character" w:styleId="ListLabel263">
+    <w:name w:val="ListLabel 263"/>
+    <w:qFormat/>
+    <w:rPr>
+      <w:rFonts w:cs="OpenSymbol"/>
+    </w:rPr>
+  </w:style>
+  <w:style w:type="character" w:styleId="ListLabel264">
+    <w:name w:val="ListLabel 264"/>
+    <w:qFormat/>
+    <w:rPr>
+      <w:rFonts w:cs="OpenSymbol"/>
+    </w:rPr>
+  </w:style>
+  <w:style w:type="character" w:styleId="ListLabel265">
+    <w:name w:val="ListLabel 265"/>
+    <w:qFormat/>
+    <w:rPr>
+      <w:rFonts w:cs="OpenSymbol"/>
+    </w:rPr>
+  </w:style>
+  <w:style w:type="character" w:styleId="ListLabel266">
+    <w:name w:val="ListLabel 266"/>
+    <w:qFormat/>
+    <w:rPr>
+      <w:rFonts w:cs="OpenSymbol"/>
+    </w:rPr>
+  </w:style>
+  <w:style w:type="character" w:styleId="ListLabel267">
+    <w:name w:val="ListLabel 267"/>
+    <w:qFormat/>
+    <w:rPr>
+      <w:rFonts w:cs="OpenSymbol"/>
+    </w:rPr>
+  </w:style>
+  <w:style w:type="character" w:styleId="ListLabel268">
+    <w:name w:val="ListLabel 268"/>
+    <w:qFormat/>
+    <w:rPr>
+      <w:rFonts w:cs="OpenSymbol"/>
+    </w:rPr>
+  </w:style>
+  <w:style w:type="character" w:styleId="ListLabel269">
+    <w:name w:val="ListLabel 269"/>
+    <w:qFormat/>
+    <w:rPr>
+      <w:rFonts w:cs="OpenSymbol"/>
+    </w:rPr>
+  </w:style>
+  <w:style w:type="character" w:styleId="ListLabel270">
+    <w:name w:val="ListLabel 270"/>
+    <w:qFormat/>
+    <w:rPr>
+      <w:rFonts w:cs="OpenSymbol"/>
+    </w:rPr>
+  </w:style>
   <w:style w:type="paragraph" w:styleId="Heading">
     <w:name w:val="Heading"/>
     <w:basedOn w:val="Normal"/>

</xml_diff>

<commit_message>
Added more 3D cases to test suite
</commit_message>
<xml_diff>
--- a/LUMA/cases/testsuite/notes/CaseNotes.docx
+++ b/LUMA/cases/testsuite/notes/CaseNotes.docx
@@ -862,21 +862,7 @@
           <w:b w:val="false"/>
           <w:bCs w:val="false"/>
         </w:rPr>
-        <w:t>Case0</w:t>
-      </w:r>
-      <w:r>
-        <w:rPr>
-          <w:b w:val="false"/>
-          <w:bCs w:val="false"/>
-        </w:rPr>
-        <w:t>3</w:t>
-      </w:r>
-      <w:r>
-        <w:rPr>
-          <w:b w:val="false"/>
-          <w:bCs w:val="false"/>
-        </w:rPr>
-        <w:t>0</w:t>
+        <w:t>Case030</w:t>
       </w:r>
     </w:p>
     <w:p>
@@ -923,21 +909,7 @@
           <w:b w:val="false"/>
           <w:bCs w:val="false"/>
         </w:rPr>
-        <w:t>Case0</w:t>
-      </w:r>
-      <w:r>
-        <w:rPr>
-          <w:b w:val="false"/>
-          <w:bCs w:val="false"/>
-        </w:rPr>
-        <w:t>3</w:t>
-      </w:r>
-      <w:r>
-        <w:rPr>
-          <w:b w:val="false"/>
-          <w:bCs w:val="false"/>
-        </w:rPr>
-        <w:t>1</w:t>
+        <w:t>Case031</w:t>
       </w:r>
     </w:p>
     <w:p>
@@ -977,27 +949,366 @@
           <w:sz w:val="24"/>
           <w:szCs w:val="24"/>
         </w:rPr>
-        <w:t xml:space="preserve">Needs IB point cloud in input directory and restart files from case </w:t>
-      </w:r>
-      <w:r>
-        <w:rPr>
+        <w:t>Needs IB point cloud in input directory and restart files from case 30</w:t>
+      </w:r>
+    </w:p>
+    <w:p>
+      <w:pPr>
+        <w:pStyle w:val="Normal"/>
+        <w:rPr>
+          <w:b w:val="false"/>
           <w:b w:val="false"/>
           <w:bCs w:val="false"/>
           <w:color w:val="000000"/>
           <w:sz w:val="24"/>
           <w:szCs w:val="24"/>
         </w:rPr>
+      </w:pPr>
+      <w:r>
+        <w:rPr/>
+      </w:r>
+    </w:p>
+    <w:p>
+      <w:pPr>
+        <w:pStyle w:val="Normal"/>
+        <w:rPr/>
+      </w:pPr>
+      <w:r>
+        <w:rPr>
+          <w:color w:val="000000"/>
+          <w:sz w:val="24"/>
+          <w:szCs w:val="24"/>
+          <w:highlight w:val="red"/>
+        </w:rPr>
+        <w:t>Case0</w:t>
+      </w:r>
+      <w:r>
+        <w:rPr>
+          <w:color w:val="000000"/>
+          <w:sz w:val="24"/>
+          <w:szCs w:val="24"/>
+          <w:highlight w:val="red"/>
+        </w:rPr>
         <w:t>3</w:t>
       </w:r>
       <w:r>
         <w:rPr>
+          <w:color w:val="000000"/>
+          <w:sz w:val="24"/>
+          <w:szCs w:val="24"/>
+          <w:highlight w:val="red"/>
+        </w:rPr>
+        <w:t>2</w:t>
+      </w:r>
+    </w:p>
+    <w:p>
+      <w:pPr>
+        <w:pStyle w:val="Normal"/>
+        <w:numPr>
+          <w:ilvl w:val="0"/>
+          <w:numId w:val="3"/>
+        </w:numPr>
+        <w:rPr/>
+      </w:pPr>
+      <w:r>
+        <w:rPr>
+          <w:color w:val="000000"/>
+          <w:sz w:val="24"/>
+          <w:szCs w:val="24"/>
+        </w:rPr>
+        <w:t>Haven’t tested because it won’t work</w:t>
+      </w:r>
+    </w:p>
+    <w:p>
+      <w:pPr>
+        <w:pStyle w:val="Normal"/>
+        <w:numPr>
+          <w:ilvl w:val="0"/>
+          <w:numId w:val="3"/>
+        </w:numPr>
+        <w:rPr/>
+      </w:pPr>
+      <w:r>
+        <w:rPr>
           <w:b w:val="false"/>
           <w:bCs w:val="false"/>
           <w:color w:val="000000"/>
           <w:sz w:val="24"/>
           <w:szCs w:val="24"/>
         </w:rPr>
-        <w:t xml:space="preserve">0 </w:t>
+        <w:t>No input required</w:t>
+      </w:r>
+    </w:p>
+    <w:p>
+      <w:pPr>
+        <w:pStyle w:val="Normal"/>
+        <w:rPr>
+          <w:b w:val="false"/>
+          <w:b w:val="false"/>
+          <w:bCs w:val="false"/>
+          <w:color w:val="000000"/>
+          <w:sz w:val="24"/>
+          <w:szCs w:val="24"/>
+        </w:rPr>
+      </w:pPr>
+      <w:r>
+        <w:rPr/>
+      </w:r>
+    </w:p>
+    <w:p>
+      <w:pPr>
+        <w:pStyle w:val="Normal"/>
+        <w:rPr/>
+      </w:pPr>
+      <w:r>
+        <w:rPr>
+          <w:color w:val="000000"/>
+          <w:sz w:val="24"/>
+          <w:szCs w:val="24"/>
+        </w:rPr>
+        <w:t>Case0</w:t>
+      </w:r>
+      <w:r>
+        <w:rPr>
+          <w:color w:val="000000"/>
+          <w:sz w:val="24"/>
+          <w:szCs w:val="24"/>
+        </w:rPr>
+        <w:t>3</w:t>
+      </w:r>
+      <w:r>
+        <w:rPr>
+          <w:color w:val="000000"/>
+          <w:sz w:val="24"/>
+          <w:szCs w:val="24"/>
+        </w:rPr>
+        <w:t>3</w:t>
+      </w:r>
+    </w:p>
+    <w:p>
+      <w:pPr>
+        <w:pStyle w:val="Normal"/>
+        <w:numPr>
+          <w:ilvl w:val="0"/>
+          <w:numId w:val="4"/>
+        </w:numPr>
+        <w:rPr/>
+      </w:pPr>
+      <w:r>
+        <w:rPr>
+          <w:color w:val="000000"/>
+          <w:sz w:val="24"/>
+          <w:szCs w:val="24"/>
+        </w:rPr>
+        <w:t>Works fine</w:t>
+      </w:r>
+    </w:p>
+    <w:p>
+      <w:pPr>
+        <w:pStyle w:val="Normal"/>
+        <w:numPr>
+          <w:ilvl w:val="0"/>
+          <w:numId w:val="4"/>
+        </w:numPr>
+        <w:rPr/>
+      </w:pPr>
+      <w:r>
+        <w:rPr>
+          <w:b w:val="false"/>
+          <w:bCs w:val="false"/>
+          <w:color w:val="000000"/>
+          <w:sz w:val="24"/>
+          <w:szCs w:val="24"/>
+        </w:rPr>
+        <w:t>Needs BB point cloud in input directory and inlet profile</w:t>
+      </w:r>
+    </w:p>
+    <w:p>
+      <w:pPr>
+        <w:pStyle w:val="Normal"/>
+        <w:numPr>
+          <w:ilvl w:val="0"/>
+          <w:numId w:val="4"/>
+        </w:numPr>
+        <w:rPr/>
+      </w:pPr>
+      <w:r>
+        <w:rPr>
+          <w:b w:val="false"/>
+          <w:bCs w:val="false"/>
+          <w:color w:val="000000"/>
+          <w:sz w:val="24"/>
+          <w:szCs w:val="24"/>
+        </w:rPr>
+        <w:t>Will need to check inlet profile at some point</w:t>
+      </w:r>
+    </w:p>
+    <w:p>
+      <w:pPr>
+        <w:pStyle w:val="Normal"/>
+        <w:rPr>
+          <w:b w:val="false"/>
+          <w:b w:val="false"/>
+          <w:bCs w:val="false"/>
+          <w:color w:val="000000"/>
+          <w:sz w:val="24"/>
+          <w:szCs w:val="24"/>
+        </w:rPr>
+      </w:pPr>
+      <w:r>
+        <w:rPr/>
+      </w:r>
+    </w:p>
+    <w:p>
+      <w:pPr>
+        <w:pStyle w:val="Normal"/>
+        <w:rPr/>
+      </w:pPr>
+      <w:r>
+        <w:rPr>
+          <w:color w:val="000000"/>
+          <w:sz w:val="24"/>
+          <w:szCs w:val="24"/>
+        </w:rPr>
+        <w:t>Case0</w:t>
+      </w:r>
+      <w:r>
+        <w:rPr>
+          <w:color w:val="000000"/>
+          <w:sz w:val="24"/>
+          <w:szCs w:val="24"/>
+        </w:rPr>
+        <w:t>3</w:t>
+      </w:r>
+      <w:r>
+        <w:rPr>
+          <w:color w:val="000000"/>
+          <w:sz w:val="24"/>
+          <w:szCs w:val="24"/>
+        </w:rPr>
+        <w:t>4</w:t>
+      </w:r>
+    </w:p>
+    <w:p>
+      <w:pPr>
+        <w:pStyle w:val="Normal"/>
+        <w:numPr>
+          <w:ilvl w:val="0"/>
+          <w:numId w:val="5"/>
+        </w:numPr>
+        <w:rPr/>
+      </w:pPr>
+      <w:r>
+        <w:rPr>
+          <w:color w:val="000000"/>
+          <w:sz w:val="24"/>
+          <w:szCs w:val="24"/>
+        </w:rPr>
+        <w:t>Works fine</w:t>
+      </w:r>
+    </w:p>
+    <w:p>
+      <w:pPr>
+        <w:pStyle w:val="Normal"/>
+        <w:numPr>
+          <w:ilvl w:val="0"/>
+          <w:numId w:val="5"/>
+        </w:numPr>
+        <w:rPr/>
+      </w:pPr>
+      <w:r>
+        <w:rPr>
+          <w:b w:val="false"/>
+          <w:bCs w:val="false"/>
+          <w:color w:val="000000"/>
+          <w:sz w:val="24"/>
+          <w:szCs w:val="24"/>
+        </w:rPr>
+        <w:t>Needs BFL point cloud in input directory</w:t>
+      </w:r>
+    </w:p>
+    <w:p>
+      <w:pPr>
+        <w:pStyle w:val="Normal"/>
+        <w:rPr>
+          <w:b w:val="false"/>
+          <w:b w:val="false"/>
+          <w:bCs w:val="false"/>
+          <w:color w:val="000000"/>
+          <w:sz w:val="24"/>
+          <w:szCs w:val="24"/>
+        </w:rPr>
+      </w:pPr>
+      <w:r>
+        <w:rPr/>
+      </w:r>
+    </w:p>
+    <w:p>
+      <w:pPr>
+        <w:pStyle w:val="Normal"/>
+        <w:rPr/>
+      </w:pPr>
+      <w:r>
+        <w:rPr>
+          <w:color w:val="000000"/>
+          <w:sz w:val="24"/>
+          <w:szCs w:val="24"/>
+        </w:rPr>
+        <w:t>Case0</w:t>
+      </w:r>
+      <w:r>
+        <w:rPr>
+          <w:color w:val="000000"/>
+          <w:sz w:val="24"/>
+          <w:szCs w:val="24"/>
+        </w:rPr>
+        <w:t>3</w:t>
+      </w:r>
+      <w:r>
+        <w:rPr>
+          <w:color w:val="000000"/>
+          <w:sz w:val="24"/>
+          <w:szCs w:val="24"/>
+        </w:rPr>
+        <w:t>5</w:t>
+      </w:r>
+    </w:p>
+    <w:p>
+      <w:pPr>
+        <w:pStyle w:val="Normal"/>
+        <w:numPr>
+          <w:ilvl w:val="0"/>
+          <w:numId w:val="6"/>
+        </w:numPr>
+        <w:rPr/>
+      </w:pPr>
+      <w:r>
+        <w:rPr>
+          <w:color w:val="000000"/>
+          <w:sz w:val="24"/>
+          <w:szCs w:val="24"/>
+        </w:rPr>
+        <w:t>Works fine</w:t>
+      </w:r>
+    </w:p>
+    <w:p>
+      <w:pPr>
+        <w:pStyle w:val="Normal"/>
+        <w:numPr>
+          <w:ilvl w:val="0"/>
+          <w:numId w:val="6"/>
+        </w:numPr>
+        <w:rPr/>
+      </w:pPr>
+      <w:r>
+        <w:rPr>
+          <w:b w:val="false"/>
+          <w:bCs w:val="false"/>
+          <w:color w:val="000000"/>
+          <w:sz w:val="24"/>
+          <w:szCs w:val="24"/>
+        </w:rPr>
+        <w:t>No input required</w:t>
       </w:r>
     </w:p>
     <w:sectPr>
@@ -3974,6 +4285,386 @@
       <w:rFonts w:cs="OpenSymbol"/>
     </w:rPr>
   </w:style>
+  <w:style w:type="character" w:styleId="ListLabel271">
+    <w:name w:val="ListLabel 271"/>
+    <w:qFormat/>
+    <w:rPr>
+      <w:rFonts w:cs="OpenSymbol"/>
+      <w:b w:val="false"/>
+    </w:rPr>
+  </w:style>
+  <w:style w:type="character" w:styleId="ListLabel272">
+    <w:name w:val="ListLabel 272"/>
+    <w:qFormat/>
+    <w:rPr>
+      <w:rFonts w:cs="OpenSymbol"/>
+    </w:rPr>
+  </w:style>
+  <w:style w:type="character" w:styleId="ListLabel273">
+    <w:name w:val="ListLabel 273"/>
+    <w:qFormat/>
+    <w:rPr>
+      <w:rFonts w:cs="OpenSymbol"/>
+    </w:rPr>
+  </w:style>
+  <w:style w:type="character" w:styleId="ListLabel274">
+    <w:name w:val="ListLabel 274"/>
+    <w:qFormat/>
+    <w:rPr>
+      <w:rFonts w:cs="OpenSymbol"/>
+    </w:rPr>
+  </w:style>
+  <w:style w:type="character" w:styleId="ListLabel275">
+    <w:name w:val="ListLabel 275"/>
+    <w:qFormat/>
+    <w:rPr>
+      <w:rFonts w:cs="OpenSymbol"/>
+    </w:rPr>
+  </w:style>
+  <w:style w:type="character" w:styleId="ListLabel276">
+    <w:name w:val="ListLabel 276"/>
+    <w:qFormat/>
+    <w:rPr>
+      <w:rFonts w:cs="OpenSymbol"/>
+    </w:rPr>
+  </w:style>
+  <w:style w:type="character" w:styleId="ListLabel277">
+    <w:name w:val="ListLabel 277"/>
+    <w:qFormat/>
+    <w:rPr>
+      <w:rFonts w:cs="OpenSymbol"/>
+    </w:rPr>
+  </w:style>
+  <w:style w:type="character" w:styleId="ListLabel278">
+    <w:name w:val="ListLabel 278"/>
+    <w:qFormat/>
+    <w:rPr>
+      <w:rFonts w:cs="OpenSymbol"/>
+    </w:rPr>
+  </w:style>
+  <w:style w:type="character" w:styleId="ListLabel279">
+    <w:name w:val="ListLabel 279"/>
+    <w:qFormat/>
+    <w:rPr>
+      <w:rFonts w:cs="OpenSymbol"/>
+    </w:rPr>
+  </w:style>
+  <w:style w:type="character" w:styleId="ListLabel280">
+    <w:name w:val="ListLabel 280"/>
+    <w:qFormat/>
+    <w:rPr>
+      <w:rFonts w:cs="OpenSymbol"/>
+      <w:b w:val="false"/>
+    </w:rPr>
+  </w:style>
+  <w:style w:type="character" w:styleId="ListLabel281">
+    <w:name w:val="ListLabel 281"/>
+    <w:qFormat/>
+    <w:rPr>
+      <w:rFonts w:cs="OpenSymbol"/>
+    </w:rPr>
+  </w:style>
+  <w:style w:type="character" w:styleId="ListLabel282">
+    <w:name w:val="ListLabel 282"/>
+    <w:qFormat/>
+    <w:rPr>
+      <w:rFonts w:cs="OpenSymbol"/>
+    </w:rPr>
+  </w:style>
+  <w:style w:type="character" w:styleId="ListLabel283">
+    <w:name w:val="ListLabel 283"/>
+    <w:qFormat/>
+    <w:rPr>
+      <w:rFonts w:cs="OpenSymbol"/>
+    </w:rPr>
+  </w:style>
+  <w:style w:type="character" w:styleId="ListLabel284">
+    <w:name w:val="ListLabel 284"/>
+    <w:qFormat/>
+    <w:rPr>
+      <w:rFonts w:cs="OpenSymbol"/>
+    </w:rPr>
+  </w:style>
+  <w:style w:type="character" w:styleId="ListLabel285">
+    <w:name w:val="ListLabel 285"/>
+    <w:qFormat/>
+    <w:rPr>
+      <w:rFonts w:cs="OpenSymbol"/>
+    </w:rPr>
+  </w:style>
+  <w:style w:type="character" w:styleId="ListLabel286">
+    <w:name w:val="ListLabel 286"/>
+    <w:qFormat/>
+    <w:rPr>
+      <w:rFonts w:cs="OpenSymbol"/>
+    </w:rPr>
+  </w:style>
+  <w:style w:type="character" w:styleId="ListLabel287">
+    <w:name w:val="ListLabel 287"/>
+    <w:qFormat/>
+    <w:rPr>
+      <w:rFonts w:cs="OpenSymbol"/>
+    </w:rPr>
+  </w:style>
+  <w:style w:type="character" w:styleId="ListLabel288">
+    <w:name w:val="ListLabel 288"/>
+    <w:qFormat/>
+    <w:rPr>
+      <w:rFonts w:cs="OpenSymbol"/>
+    </w:rPr>
+  </w:style>
+  <w:style w:type="character" w:styleId="ListLabel289">
+    <w:name w:val="ListLabel 289"/>
+    <w:qFormat/>
+    <w:rPr>
+      <w:rFonts w:cs="OpenSymbol"/>
+    </w:rPr>
+  </w:style>
+  <w:style w:type="character" w:styleId="ListLabel290">
+    <w:name w:val="ListLabel 290"/>
+    <w:qFormat/>
+    <w:rPr>
+      <w:rFonts w:cs="OpenSymbol"/>
+    </w:rPr>
+  </w:style>
+  <w:style w:type="character" w:styleId="ListLabel291">
+    <w:name w:val="ListLabel 291"/>
+    <w:qFormat/>
+    <w:rPr>
+      <w:rFonts w:cs="OpenSymbol"/>
+    </w:rPr>
+  </w:style>
+  <w:style w:type="character" w:styleId="ListLabel292">
+    <w:name w:val="ListLabel 292"/>
+    <w:qFormat/>
+    <w:rPr>
+      <w:rFonts w:cs="OpenSymbol"/>
+    </w:rPr>
+  </w:style>
+  <w:style w:type="character" w:styleId="ListLabel293">
+    <w:name w:val="ListLabel 293"/>
+    <w:qFormat/>
+    <w:rPr>
+      <w:rFonts w:cs="OpenSymbol"/>
+    </w:rPr>
+  </w:style>
+  <w:style w:type="character" w:styleId="ListLabel294">
+    <w:name w:val="ListLabel 294"/>
+    <w:qFormat/>
+    <w:rPr>
+      <w:rFonts w:cs="OpenSymbol"/>
+    </w:rPr>
+  </w:style>
+  <w:style w:type="character" w:styleId="ListLabel295">
+    <w:name w:val="ListLabel 295"/>
+    <w:qFormat/>
+    <w:rPr>
+      <w:rFonts w:cs="OpenSymbol"/>
+    </w:rPr>
+  </w:style>
+  <w:style w:type="character" w:styleId="ListLabel296">
+    <w:name w:val="ListLabel 296"/>
+    <w:qFormat/>
+    <w:rPr>
+      <w:rFonts w:cs="OpenSymbol"/>
+    </w:rPr>
+  </w:style>
+  <w:style w:type="character" w:styleId="ListLabel297">
+    <w:name w:val="ListLabel 297"/>
+    <w:qFormat/>
+    <w:rPr>
+      <w:rFonts w:cs="OpenSymbol"/>
+    </w:rPr>
+  </w:style>
+  <w:style w:type="character" w:styleId="ListLabel298">
+    <w:name w:val="ListLabel 298"/>
+    <w:qFormat/>
+    <w:rPr>
+      <w:rFonts w:cs="OpenSymbol"/>
+    </w:rPr>
+  </w:style>
+  <w:style w:type="character" w:styleId="ListLabel299">
+    <w:name w:val="ListLabel 299"/>
+    <w:qFormat/>
+    <w:rPr>
+      <w:rFonts w:cs="OpenSymbol"/>
+    </w:rPr>
+  </w:style>
+  <w:style w:type="character" w:styleId="ListLabel300">
+    <w:name w:val="ListLabel 300"/>
+    <w:qFormat/>
+    <w:rPr>
+      <w:rFonts w:cs="OpenSymbol"/>
+    </w:rPr>
+  </w:style>
+  <w:style w:type="character" w:styleId="ListLabel301">
+    <w:name w:val="ListLabel 301"/>
+    <w:qFormat/>
+    <w:rPr>
+      <w:rFonts w:cs="OpenSymbol"/>
+    </w:rPr>
+  </w:style>
+  <w:style w:type="character" w:styleId="ListLabel302">
+    <w:name w:val="ListLabel 302"/>
+    <w:qFormat/>
+    <w:rPr>
+      <w:rFonts w:cs="OpenSymbol"/>
+    </w:rPr>
+  </w:style>
+  <w:style w:type="character" w:styleId="ListLabel303">
+    <w:name w:val="ListLabel 303"/>
+    <w:qFormat/>
+    <w:rPr>
+      <w:rFonts w:cs="OpenSymbol"/>
+    </w:rPr>
+  </w:style>
+  <w:style w:type="character" w:styleId="ListLabel304">
+    <w:name w:val="ListLabel 304"/>
+    <w:qFormat/>
+    <w:rPr>
+      <w:rFonts w:cs="OpenSymbol"/>
+    </w:rPr>
+  </w:style>
+  <w:style w:type="character" w:styleId="ListLabel305">
+    <w:name w:val="ListLabel 305"/>
+    <w:qFormat/>
+    <w:rPr>
+      <w:rFonts w:cs="OpenSymbol"/>
+    </w:rPr>
+  </w:style>
+  <w:style w:type="character" w:styleId="ListLabel306">
+    <w:name w:val="ListLabel 306"/>
+    <w:qFormat/>
+    <w:rPr>
+      <w:rFonts w:cs="OpenSymbol"/>
+    </w:rPr>
+  </w:style>
+  <w:style w:type="character" w:styleId="ListLabel307">
+    <w:name w:val="ListLabel 307"/>
+    <w:qFormat/>
+    <w:rPr>
+      <w:rFonts w:cs="OpenSymbol"/>
+    </w:rPr>
+  </w:style>
+  <w:style w:type="character" w:styleId="ListLabel308">
+    <w:name w:val="ListLabel 308"/>
+    <w:qFormat/>
+    <w:rPr>
+      <w:rFonts w:cs="OpenSymbol"/>
+    </w:rPr>
+  </w:style>
+  <w:style w:type="character" w:styleId="ListLabel309">
+    <w:name w:val="ListLabel 309"/>
+    <w:qFormat/>
+    <w:rPr>
+      <w:rFonts w:cs="OpenSymbol"/>
+    </w:rPr>
+  </w:style>
+  <w:style w:type="character" w:styleId="ListLabel310">
+    <w:name w:val="ListLabel 310"/>
+    <w:qFormat/>
+    <w:rPr>
+      <w:rFonts w:cs="OpenSymbol"/>
+    </w:rPr>
+  </w:style>
+  <w:style w:type="character" w:styleId="ListLabel311">
+    <w:name w:val="ListLabel 311"/>
+    <w:qFormat/>
+    <w:rPr>
+      <w:rFonts w:cs="OpenSymbol"/>
+    </w:rPr>
+  </w:style>
+  <w:style w:type="character" w:styleId="ListLabel312">
+    <w:name w:val="ListLabel 312"/>
+    <w:qFormat/>
+    <w:rPr>
+      <w:rFonts w:cs="OpenSymbol"/>
+    </w:rPr>
+  </w:style>
+  <w:style w:type="character" w:styleId="ListLabel313">
+    <w:name w:val="ListLabel 313"/>
+    <w:qFormat/>
+    <w:rPr>
+      <w:rFonts w:cs="OpenSymbol"/>
+    </w:rPr>
+  </w:style>
+  <w:style w:type="character" w:styleId="ListLabel314">
+    <w:name w:val="ListLabel 314"/>
+    <w:qFormat/>
+    <w:rPr>
+      <w:rFonts w:cs="OpenSymbol"/>
+    </w:rPr>
+  </w:style>
+  <w:style w:type="character" w:styleId="ListLabel315">
+    <w:name w:val="ListLabel 315"/>
+    <w:qFormat/>
+    <w:rPr>
+      <w:rFonts w:cs="OpenSymbol"/>
+    </w:rPr>
+  </w:style>
+  <w:style w:type="character" w:styleId="ListLabel316">
+    <w:name w:val="ListLabel 316"/>
+    <w:qFormat/>
+    <w:rPr>
+      <w:rFonts w:cs="OpenSymbol"/>
+    </w:rPr>
+  </w:style>
+  <w:style w:type="character" w:styleId="ListLabel317">
+    <w:name w:val="ListLabel 317"/>
+    <w:qFormat/>
+    <w:rPr>
+      <w:rFonts w:cs="OpenSymbol"/>
+    </w:rPr>
+  </w:style>
+  <w:style w:type="character" w:styleId="ListLabel318">
+    <w:name w:val="ListLabel 318"/>
+    <w:qFormat/>
+    <w:rPr>
+      <w:rFonts w:cs="OpenSymbol"/>
+    </w:rPr>
+  </w:style>
+  <w:style w:type="character" w:styleId="ListLabel319">
+    <w:name w:val="ListLabel 319"/>
+    <w:qFormat/>
+    <w:rPr>
+      <w:rFonts w:cs="OpenSymbol"/>
+    </w:rPr>
+  </w:style>
+  <w:style w:type="character" w:styleId="ListLabel320">
+    <w:name w:val="ListLabel 320"/>
+    <w:qFormat/>
+    <w:rPr>
+      <w:rFonts w:cs="OpenSymbol"/>
+    </w:rPr>
+  </w:style>
+  <w:style w:type="character" w:styleId="ListLabel321">
+    <w:name w:val="ListLabel 321"/>
+    <w:qFormat/>
+    <w:rPr>
+      <w:rFonts w:cs="OpenSymbol"/>
+    </w:rPr>
+  </w:style>
+  <w:style w:type="character" w:styleId="ListLabel322">
+    <w:name w:val="ListLabel 322"/>
+    <w:qFormat/>
+    <w:rPr>
+      <w:rFonts w:cs="OpenSymbol"/>
+    </w:rPr>
+  </w:style>
+  <w:style w:type="character" w:styleId="ListLabel323">
+    <w:name w:val="ListLabel 323"/>
+    <w:qFormat/>
+    <w:rPr>
+      <w:rFonts w:cs="OpenSymbol"/>
+    </w:rPr>
+  </w:style>
+  <w:style w:type="character" w:styleId="ListLabel324">
+    <w:name w:val="ListLabel 324"/>
+    <w:qFormat/>
+    <w:rPr>
+      <w:rFonts w:cs="OpenSymbol"/>
+    </w:rPr>
+  </w:style>
   <w:style w:type="paragraph" w:styleId="Heading">
     <w:name w:val="Heading"/>
     <w:basedOn w:val="Normal"/>

</xml_diff>